<commit_message>
Changes in coverage report and Requirements acceptance testing
</commit_message>
<xml_diff>
--- a/Software Testing Report.docx
+++ b/Software Testing Report.docx
@@ -96,16 +96,7 @@
           <w:sz w:val="28"/>
           <w:szCs w:val="28"/>
         </w:rPr>
-        <w:t xml:space="preserve">Hayden Baker </w:t>
-      </w:r>
-      <w:r>
-        <w:rPr>
-          <w:rFonts w:ascii="Times New Roman" w:hAnsi="Times New Roman" w:cs="Times New Roman"/>
-          <w:b/>
-          <w:sz w:val="28"/>
-          <w:szCs w:val="28"/>
-        </w:rPr>
-        <w:t>S5278212</w:t>
+        <w:t>Hayden Baker S5278212</w:t>
       </w:r>
     </w:p>
     <w:p>
@@ -589,10 +580,7 @@
         </w:rPr>
       </w:pPr>
     </w:p>
-    <w:p>
-      <w:bookmarkStart w:id="0" w:name="_GoBack"/>
-      <w:bookmarkEnd w:id="0"/>
-    </w:p>
+    <w:p/>
     <w:p>
       <w:r>
         <w:br w:type="page"/>
@@ -606,12 +594,12 @@
           <w:numId w:val="2"/>
         </w:numPr>
       </w:pPr>
-      <w:bookmarkStart w:id="1" w:name="_Toc49779837"/>
+      <w:bookmarkStart w:id="0" w:name="_Toc49779837"/>
       <w:r>
         <w:lastRenderedPageBreak/>
         <w:t>Unit Tests</w:t>
       </w:r>
-      <w:bookmarkEnd w:id="1"/>
+      <w:bookmarkEnd w:id="0"/>
     </w:p>
     <w:p>
       <w:pPr>
@@ -3396,12 +3384,12 @@
           <w:numId w:val="2"/>
         </w:numPr>
       </w:pPr>
-      <w:bookmarkStart w:id="2" w:name="_Toc49779838"/>
+      <w:bookmarkStart w:id="1" w:name="_Toc49779838"/>
       <w:r>
         <w:lastRenderedPageBreak/>
         <w:t>Coverage Report</w:t>
       </w:r>
-      <w:bookmarkEnd w:id="2"/>
+      <w:bookmarkEnd w:id="1"/>
     </w:p>
     <w:p/>
     <w:p>
@@ -3458,59 +3446,6 @@
     </w:p>
     <w:p>
       <w:pPr>
-        <w:pStyle w:val="ListParagraph"/>
-        <w:tabs>
-          <w:tab w:val="left" w:pos="317"/>
-          <w:tab w:val="left" w:pos="3008"/>
-        </w:tabs>
-        <w:spacing w:before="60"/>
-        <w:rPr>
-          <w:b/>
-          <w:sz w:val="28"/>
-          <w:szCs w:val="28"/>
-        </w:rPr>
-      </w:pPr>
-    </w:p>
-    <w:p>
-      <w:pPr>
-        <w:pStyle w:val="ListParagraph"/>
-        <w:tabs>
-          <w:tab w:val="left" w:pos="317"/>
-          <w:tab w:val="left" w:pos="3008"/>
-        </w:tabs>
-        <w:spacing w:before="60"/>
-        <w:rPr>
-          <w:b/>
-          <w:sz w:val="28"/>
-          <w:szCs w:val="28"/>
-        </w:rPr>
-      </w:pPr>
-      <w:r>
-        <w:rPr>
-          <w:b/>
-          <w:sz w:val="28"/>
-          <w:szCs w:val="28"/>
-        </w:rPr>
-        <w:t>Upload here Screenshot of functions</w:t>
-      </w:r>
-    </w:p>
-    <w:p>
-      <w:pPr>
-        <w:pStyle w:val="ListParagraph"/>
-        <w:tabs>
-          <w:tab w:val="left" w:pos="317"/>
-          <w:tab w:val="left" w:pos="3008"/>
-        </w:tabs>
-        <w:spacing w:before="60"/>
-        <w:rPr>
-          <w:b/>
-          <w:sz w:val="28"/>
-          <w:szCs w:val="28"/>
-        </w:rPr>
-      </w:pPr>
-    </w:p>
-    <w:p>
-      <w:pPr>
         <w:spacing w:after="0"/>
         <w:rPr>
           <w:rFonts w:ascii="Times New Roman" w:hAnsi="Times New Roman" w:cs="Times New Roman"/>
@@ -4058,6 +3993,7 @@
           <w:sz w:val="28"/>
           <w:szCs w:val="28"/>
         </w:rPr>
+        <w:lastRenderedPageBreak/>
         <w:t>Prices Display Function</w:t>
       </w:r>
     </w:p>
@@ -4074,14 +4010,34 @@
           <w:szCs w:val="28"/>
         </w:rPr>
       </w:pPr>
-      <w:r>
-        <w:rPr>
-          <w:rFonts w:ascii="Times New Roman" w:hAnsi="Times New Roman" w:cs="Times New Roman"/>
-          <w:b/>
-          <w:sz w:val="28"/>
-          <w:szCs w:val="28"/>
-        </w:rPr>
-        <w:t xml:space="preserve"> </w:t>
+    </w:p>
+    <w:p>
+      <w:pPr>
+        <w:spacing w:after="0"/>
+        <w:rPr>
+          <w:rFonts w:ascii="Times New Roman" w:hAnsi="Times New Roman" w:cs="Times New Roman"/>
+          <w:b/>
+          <w:sz w:val="24"/>
+          <w:szCs w:val="24"/>
+        </w:rPr>
+      </w:pPr>
+      <w:r>
+        <w:rPr>
+          <w:rFonts w:ascii="Times New Roman" w:hAnsi="Times New Roman" w:cs="Times New Roman"/>
+          <w:b/>
+          <w:sz w:val="24"/>
+          <w:szCs w:val="24"/>
+        </w:rPr>
+        <w:t>There are 3</w:t>
+      </w:r>
+      <w:r>
+        <w:rPr>
+          <w:rFonts w:ascii="Times New Roman" w:hAnsi="Times New Roman" w:cs="Times New Roman"/>
+          <w:b/>
+          <w:sz w:val="24"/>
+          <w:szCs w:val="24"/>
+        </w:rPr>
+        <w:t xml:space="preserve"> functions are executed during testing:</w:t>
       </w:r>
     </w:p>
     <w:p>
@@ -4093,32 +4049,40 @@
         <w:rPr>
           <w:rFonts w:ascii="Times New Roman" w:hAnsi="Times New Roman" w:cs="Times New Roman"/>
           <w:b/>
-          <w:sz w:val="28"/>
-          <w:szCs w:val="28"/>
-        </w:rPr>
-      </w:pPr>
-    </w:p>
-    <w:p>
-      <w:pPr>
-        <w:pStyle w:val="ListParagraph"/>
-        <w:tabs>
-          <w:tab w:val="left" w:pos="317"/>
-          <w:tab w:val="left" w:pos="3008"/>
-        </w:tabs>
-        <w:spacing w:before="60"/>
-        <w:rPr>
-          <w:b/>
-          <w:sz w:val="28"/>
-          <w:szCs w:val="28"/>
-        </w:rPr>
-      </w:pPr>
-      <w:r>
-        <w:rPr>
-          <w:b/>
-          <w:sz w:val="28"/>
-          <w:szCs w:val="28"/>
-        </w:rPr>
-        <w:t>Upload here Screenshot of functions</w:t>
+          <w:sz w:val="24"/>
+          <w:szCs w:val="24"/>
+        </w:rPr>
+      </w:pPr>
+      <w:r>
+        <w:rPr>
+          <w:rFonts w:ascii="Times New Roman" w:hAnsi="Times New Roman" w:cs="Times New Roman"/>
+          <w:b/>
+          <w:sz w:val="24"/>
+          <w:szCs w:val="24"/>
+        </w:rPr>
+        <w:t xml:space="preserve">1. </w:t>
+      </w:r>
+      <w:proofErr w:type="spellStart"/>
+      <w:proofErr w:type="gramStart"/>
+      <w:r>
+        <w:rPr>
+          <w:rFonts w:ascii="Times New Roman" w:hAnsi="Times New Roman" w:cs="Times New Roman"/>
+          <w:b/>
+          <w:sz w:val="24"/>
+          <w:szCs w:val="24"/>
+        </w:rPr>
+        <w:t>t_date_range_filter</w:t>
+      </w:r>
+      <w:proofErr w:type="spellEnd"/>
+      <w:proofErr w:type="gramEnd"/>
+      <w:r>
+        <w:rPr>
+          <w:rFonts w:ascii="Times New Roman" w:hAnsi="Times New Roman" w:cs="Times New Roman"/>
+          <w:b/>
+          <w:sz w:val="24"/>
+          <w:szCs w:val="24"/>
+        </w:rPr>
+        <w:t xml:space="preserve"> - PASSED</w:t>
       </w:r>
     </w:p>
     <w:p>
@@ -4130,38 +4094,38 @@
         <w:rPr>
           <w:rFonts w:ascii="Times New Roman" w:hAnsi="Times New Roman" w:cs="Times New Roman"/>
           <w:b/>
-          <w:sz w:val="28"/>
-          <w:szCs w:val="28"/>
-        </w:rPr>
-      </w:pPr>
-    </w:p>
-    <w:p>
-      <w:pPr>
-        <w:spacing w:after="0"/>
-        <w:rPr>
-          <w:rFonts w:ascii="Times New Roman" w:hAnsi="Times New Roman" w:cs="Times New Roman"/>
-          <w:b/>
-          <w:sz w:val="24"/>
-          <w:szCs w:val="24"/>
-        </w:rPr>
-      </w:pPr>
-      <w:r>
-        <w:rPr>
-          <w:rFonts w:ascii="Times New Roman" w:hAnsi="Times New Roman" w:cs="Times New Roman"/>
-          <w:b/>
-          <w:sz w:val="24"/>
-          <w:szCs w:val="24"/>
-        </w:rPr>
-        <w:t>There are 3</w:t>
-      </w:r>
-      <w:r>
-        <w:rPr>
-          <w:rFonts w:ascii="Times New Roman" w:hAnsi="Times New Roman" w:cs="Times New Roman"/>
-          <w:b/>
-          <w:sz w:val="24"/>
-          <w:szCs w:val="24"/>
-        </w:rPr>
-        <w:t xml:space="preserve"> functions are executed during testing:</w:t>
+          <w:sz w:val="24"/>
+          <w:szCs w:val="24"/>
+        </w:rPr>
+      </w:pPr>
+      <w:r>
+        <w:rPr>
+          <w:rFonts w:ascii="Times New Roman" w:hAnsi="Times New Roman" w:cs="Times New Roman"/>
+          <w:b/>
+          <w:sz w:val="24"/>
+          <w:szCs w:val="24"/>
+        </w:rPr>
+        <w:t xml:space="preserve">   Confirm that the function '</w:t>
+      </w:r>
+      <w:proofErr w:type="spellStart"/>
+      <w:r>
+        <w:rPr>
+          <w:rFonts w:ascii="Times New Roman" w:hAnsi="Times New Roman" w:cs="Times New Roman"/>
+          <w:b/>
+          <w:sz w:val="24"/>
+          <w:szCs w:val="24"/>
+        </w:rPr>
+        <w:t>date_filtered_listings</w:t>
+      </w:r>
+      <w:proofErr w:type="spellEnd"/>
+      <w:r>
+        <w:rPr>
+          <w:rFonts w:ascii="Times New Roman" w:hAnsi="Times New Roman" w:cs="Times New Roman"/>
+          <w:b/>
+          <w:sz w:val="24"/>
+          <w:szCs w:val="24"/>
+        </w:rPr>
+        <w:t>' effectively filters listings within a specified date range, returning only entries falling within the specified dates.</w:t>
       </w:r>
     </w:p>
     <w:p>
@@ -4177,37 +4141,6 @@
           <w:szCs w:val="24"/>
         </w:rPr>
       </w:pPr>
-      <w:r>
-        <w:rPr>
-          <w:rFonts w:ascii="Times New Roman" w:hAnsi="Times New Roman" w:cs="Times New Roman"/>
-          <w:b/>
-          <w:sz w:val="24"/>
-          <w:szCs w:val="24"/>
-        </w:rPr>
-        <w:t xml:space="preserve">1. </w:t>
-      </w:r>
-      <w:proofErr w:type="spellStart"/>
-      <w:proofErr w:type="gramStart"/>
-      <w:r>
-        <w:rPr>
-          <w:rFonts w:ascii="Times New Roman" w:hAnsi="Times New Roman" w:cs="Times New Roman"/>
-          <w:b/>
-          <w:sz w:val="24"/>
-          <w:szCs w:val="24"/>
-        </w:rPr>
-        <w:t>t_date_range_filter</w:t>
-      </w:r>
-      <w:proofErr w:type="spellEnd"/>
-      <w:proofErr w:type="gramEnd"/>
-      <w:r>
-        <w:rPr>
-          <w:rFonts w:ascii="Times New Roman" w:hAnsi="Times New Roman" w:cs="Times New Roman"/>
-          <w:b/>
-          <w:sz w:val="24"/>
-          <w:szCs w:val="24"/>
-        </w:rPr>
-        <w:t xml:space="preserve"> - PASSED</w:t>
-      </w:r>
     </w:p>
     <w:p>
       <w:pPr>
@@ -4229,27 +4162,29 @@
           <w:sz w:val="24"/>
           <w:szCs w:val="24"/>
         </w:rPr>
-        <w:t xml:space="preserve">   Confirm that the function '</w:t>
+        <w:t xml:space="preserve">2. </w:t>
       </w:r>
       <w:proofErr w:type="spellStart"/>
-      <w:r>
-        <w:rPr>
-          <w:rFonts w:ascii="Times New Roman" w:hAnsi="Times New Roman" w:cs="Times New Roman"/>
-          <w:b/>
-          <w:sz w:val="24"/>
-          <w:szCs w:val="24"/>
-        </w:rPr>
-        <w:t>date_filtered_listings</w:t>
+      <w:proofErr w:type="gramStart"/>
+      <w:r>
+        <w:rPr>
+          <w:rFonts w:ascii="Times New Roman" w:hAnsi="Times New Roman" w:cs="Times New Roman"/>
+          <w:b/>
+          <w:sz w:val="24"/>
+          <w:szCs w:val="24"/>
+        </w:rPr>
+        <w:t>t_handle_empty_dataframe</w:t>
       </w:r>
       <w:proofErr w:type="spellEnd"/>
-      <w:r>
-        <w:rPr>
-          <w:rFonts w:ascii="Times New Roman" w:hAnsi="Times New Roman" w:cs="Times New Roman"/>
-          <w:b/>
-          <w:sz w:val="24"/>
-          <w:szCs w:val="24"/>
-        </w:rPr>
-        <w:t>' effectively filters listings within a specified date range, returning only entries falling within the specified dates.</w:t>
+      <w:proofErr w:type="gramEnd"/>
+      <w:r>
+        <w:rPr>
+          <w:rFonts w:ascii="Times New Roman" w:hAnsi="Times New Roman" w:cs="Times New Roman"/>
+          <w:b/>
+          <w:sz w:val="24"/>
+          <w:szCs w:val="24"/>
+        </w:rPr>
+        <w:t xml:space="preserve"> - PASSED</w:t>
       </w:r>
     </w:p>
     <w:p>
@@ -4265,6 +4200,75 @@
           <w:szCs w:val="24"/>
         </w:rPr>
       </w:pPr>
+      <w:r>
+        <w:rPr>
+          <w:rFonts w:ascii="Times New Roman" w:hAnsi="Times New Roman" w:cs="Times New Roman"/>
+          <w:b/>
+          <w:sz w:val="24"/>
+          <w:szCs w:val="24"/>
+        </w:rPr>
+        <w:t xml:space="preserve">   Verify that the function '</w:t>
+      </w:r>
+      <w:proofErr w:type="spellStart"/>
+      <w:r>
+        <w:rPr>
+          <w:rFonts w:ascii="Times New Roman" w:hAnsi="Times New Roman" w:cs="Times New Roman"/>
+          <w:b/>
+          <w:sz w:val="24"/>
+          <w:szCs w:val="24"/>
+        </w:rPr>
+        <w:t>date_filtered_listings</w:t>
+      </w:r>
+      <w:proofErr w:type="spellEnd"/>
+      <w:r>
+        <w:rPr>
+          <w:rFonts w:ascii="Times New Roman" w:hAnsi="Times New Roman" w:cs="Times New Roman"/>
+          <w:b/>
+          <w:sz w:val="24"/>
+          <w:szCs w:val="24"/>
+        </w:rPr>
+        <w:t xml:space="preserve">' gracefully manages an empty </w:t>
+      </w:r>
+      <w:proofErr w:type="spellStart"/>
+      <w:r>
+        <w:rPr>
+          <w:rFonts w:ascii="Times New Roman" w:hAnsi="Times New Roman" w:cs="Times New Roman"/>
+          <w:b/>
+          <w:sz w:val="24"/>
+          <w:szCs w:val="24"/>
+        </w:rPr>
+        <w:t>DataFrame</w:t>
+      </w:r>
+      <w:proofErr w:type="spellEnd"/>
+      <w:r>
+        <w:rPr>
+          <w:rFonts w:ascii="Times New Roman" w:hAnsi="Times New Roman" w:cs="Times New Roman"/>
+          <w:b/>
+          <w:sz w:val="24"/>
+          <w:szCs w:val="24"/>
+        </w:rPr>
+        <w:t xml:space="preserve">, returning another empty </w:t>
+      </w:r>
+      <w:proofErr w:type="spellStart"/>
+      <w:r>
+        <w:rPr>
+          <w:rFonts w:ascii="Times New Roman" w:hAnsi="Times New Roman" w:cs="Times New Roman"/>
+          <w:b/>
+          <w:sz w:val="24"/>
+          <w:szCs w:val="24"/>
+        </w:rPr>
+        <w:t>DataFrame</w:t>
+      </w:r>
+      <w:proofErr w:type="spellEnd"/>
+      <w:r>
+        <w:rPr>
+          <w:rFonts w:ascii="Times New Roman" w:hAnsi="Times New Roman" w:cs="Times New Roman"/>
+          <w:b/>
+          <w:sz w:val="24"/>
+          <w:szCs w:val="24"/>
+        </w:rPr>
+        <w:t xml:space="preserve"> without encountering errors.</w:t>
+      </w:r>
     </w:p>
     <w:p>
       <w:pPr>
@@ -4279,37 +4283,6 @@
           <w:szCs w:val="24"/>
         </w:rPr>
       </w:pPr>
-      <w:r>
-        <w:rPr>
-          <w:rFonts w:ascii="Times New Roman" w:hAnsi="Times New Roman" w:cs="Times New Roman"/>
-          <w:b/>
-          <w:sz w:val="24"/>
-          <w:szCs w:val="24"/>
-        </w:rPr>
-        <w:t xml:space="preserve">2. </w:t>
-      </w:r>
-      <w:proofErr w:type="spellStart"/>
-      <w:proofErr w:type="gramStart"/>
-      <w:r>
-        <w:rPr>
-          <w:rFonts w:ascii="Times New Roman" w:hAnsi="Times New Roman" w:cs="Times New Roman"/>
-          <w:b/>
-          <w:sz w:val="24"/>
-          <w:szCs w:val="24"/>
-        </w:rPr>
-        <w:t>t_handle_empty_dataframe</w:t>
-      </w:r>
-      <w:proofErr w:type="spellEnd"/>
-      <w:proofErr w:type="gramEnd"/>
-      <w:r>
-        <w:rPr>
-          <w:rFonts w:ascii="Times New Roman" w:hAnsi="Times New Roman" w:cs="Times New Roman"/>
-          <w:b/>
-          <w:sz w:val="24"/>
-          <w:szCs w:val="24"/>
-        </w:rPr>
-        <w:t xml:space="preserve"> - PASSED</w:t>
-      </w:r>
     </w:p>
     <w:p>
       <w:pPr>
@@ -4331,67 +4304,29 @@
           <w:sz w:val="24"/>
           <w:szCs w:val="24"/>
         </w:rPr>
-        <w:t xml:space="preserve">   Verify that the function '</w:t>
+        <w:t xml:space="preserve">3. </w:t>
       </w:r>
       <w:proofErr w:type="spellStart"/>
-      <w:r>
-        <w:rPr>
-          <w:rFonts w:ascii="Times New Roman" w:hAnsi="Times New Roman" w:cs="Times New Roman"/>
-          <w:b/>
-          <w:sz w:val="24"/>
-          <w:szCs w:val="24"/>
-        </w:rPr>
-        <w:t>date_filtered_listings</w:t>
+      <w:proofErr w:type="gramStart"/>
+      <w:r>
+        <w:rPr>
+          <w:rFonts w:ascii="Times New Roman" w:hAnsi="Times New Roman" w:cs="Times New Roman"/>
+          <w:b/>
+          <w:sz w:val="24"/>
+          <w:szCs w:val="24"/>
+        </w:rPr>
+        <w:t>t_different_date_format</w:t>
       </w:r>
       <w:proofErr w:type="spellEnd"/>
-      <w:r>
-        <w:rPr>
-          <w:rFonts w:ascii="Times New Roman" w:hAnsi="Times New Roman" w:cs="Times New Roman"/>
-          <w:b/>
-          <w:sz w:val="24"/>
-          <w:szCs w:val="24"/>
-        </w:rPr>
-        <w:t xml:space="preserve">' gracefully manages an empty </w:t>
-      </w:r>
-      <w:proofErr w:type="spellStart"/>
-      <w:r>
-        <w:rPr>
-          <w:rFonts w:ascii="Times New Roman" w:hAnsi="Times New Roman" w:cs="Times New Roman"/>
-          <w:b/>
-          <w:sz w:val="24"/>
-          <w:szCs w:val="24"/>
-        </w:rPr>
-        <w:t>DataFrame</w:t>
-      </w:r>
-      <w:proofErr w:type="spellEnd"/>
-      <w:r>
-        <w:rPr>
-          <w:rFonts w:ascii="Times New Roman" w:hAnsi="Times New Roman" w:cs="Times New Roman"/>
-          <w:b/>
-          <w:sz w:val="24"/>
-          <w:szCs w:val="24"/>
-        </w:rPr>
-        <w:t xml:space="preserve">, returning another empty </w:t>
-      </w:r>
-      <w:proofErr w:type="spellStart"/>
-      <w:r>
-        <w:rPr>
-          <w:rFonts w:ascii="Times New Roman" w:hAnsi="Times New Roman" w:cs="Times New Roman"/>
-          <w:b/>
-          <w:sz w:val="24"/>
-          <w:szCs w:val="24"/>
-        </w:rPr>
-        <w:t>DataFrame</w:t>
-      </w:r>
-      <w:proofErr w:type="spellEnd"/>
-      <w:r>
-        <w:rPr>
-          <w:rFonts w:ascii="Times New Roman" w:hAnsi="Times New Roman" w:cs="Times New Roman"/>
-          <w:b/>
-          <w:sz w:val="24"/>
-          <w:szCs w:val="24"/>
-        </w:rPr>
-        <w:t xml:space="preserve"> without encountering errors.</w:t>
+      <w:proofErr w:type="gramEnd"/>
+      <w:r>
+        <w:rPr>
+          <w:rFonts w:ascii="Times New Roman" w:hAnsi="Times New Roman" w:cs="Times New Roman"/>
+          <w:b/>
+          <w:sz w:val="24"/>
+          <w:szCs w:val="24"/>
+        </w:rPr>
+        <w:t xml:space="preserve"> - PASSED</w:t>
       </w:r>
     </w:p>
     <w:p>
@@ -4407,73 +4342,13 @@
           <w:szCs w:val="24"/>
         </w:rPr>
       </w:pPr>
-    </w:p>
-    <w:p>
-      <w:pPr>
-        <w:tabs>
-          <w:tab w:val="left" w:pos="317"/>
-        </w:tabs>
-        <w:spacing w:before="60"/>
-        <w:rPr>
-          <w:rFonts w:ascii="Times New Roman" w:hAnsi="Times New Roman" w:cs="Times New Roman"/>
-          <w:b/>
-          <w:sz w:val="24"/>
-          <w:szCs w:val="24"/>
-        </w:rPr>
-      </w:pPr>
-      <w:r>
-        <w:rPr>
-          <w:rFonts w:ascii="Times New Roman" w:hAnsi="Times New Roman" w:cs="Times New Roman"/>
-          <w:b/>
-          <w:sz w:val="24"/>
-          <w:szCs w:val="24"/>
-        </w:rPr>
-        <w:t xml:space="preserve">3. </w:t>
-      </w:r>
-      <w:proofErr w:type="spellStart"/>
-      <w:proofErr w:type="gramStart"/>
-      <w:r>
-        <w:rPr>
-          <w:rFonts w:ascii="Times New Roman" w:hAnsi="Times New Roman" w:cs="Times New Roman"/>
-          <w:b/>
-          <w:sz w:val="24"/>
-          <w:szCs w:val="24"/>
-        </w:rPr>
-        <w:t>t_different_date_format</w:t>
-      </w:r>
-      <w:proofErr w:type="spellEnd"/>
-      <w:proofErr w:type="gramEnd"/>
-      <w:r>
-        <w:rPr>
-          <w:rFonts w:ascii="Times New Roman" w:hAnsi="Times New Roman" w:cs="Times New Roman"/>
-          <w:b/>
-          <w:sz w:val="24"/>
-          <w:szCs w:val="24"/>
-        </w:rPr>
-        <w:t xml:space="preserve"> - PASSED</w:t>
-      </w:r>
-    </w:p>
-    <w:p>
-      <w:pPr>
-        <w:tabs>
-          <w:tab w:val="left" w:pos="317"/>
-        </w:tabs>
-        <w:spacing w:before="60"/>
-        <w:rPr>
-          <w:rFonts w:ascii="Times New Roman" w:hAnsi="Times New Roman" w:cs="Times New Roman"/>
-          <w:b/>
-          <w:sz w:val="24"/>
-          <w:szCs w:val="24"/>
-        </w:rPr>
-      </w:pPr>
-      <w:r>
-        <w:rPr>
-          <w:rFonts w:ascii="Times New Roman" w:hAnsi="Times New Roman" w:cs="Times New Roman"/>
-          <w:b/>
-          <w:sz w:val="24"/>
-          <w:szCs w:val="24"/>
-        </w:rPr>
-        <w:lastRenderedPageBreak/>
+      <w:r>
+        <w:rPr>
+          <w:rFonts w:ascii="Times New Roman" w:hAnsi="Times New Roman" w:cs="Times New Roman"/>
+          <w:b/>
+          <w:sz w:val="24"/>
+          <w:szCs w:val="24"/>
+        </w:rPr>
         <w:t xml:space="preserve">   Ensure that the function '</w:t>
       </w:r>
       <w:proofErr w:type="spellStart"/>
@@ -4558,77 +4433,6 @@
     </w:p>
     <w:p>
       <w:pPr>
-        <w:pStyle w:val="ListParagraph"/>
-        <w:tabs>
-          <w:tab w:val="left" w:pos="317"/>
-          <w:tab w:val="left" w:pos="1365"/>
-        </w:tabs>
-        <w:spacing w:before="60"/>
-        <w:rPr>
-          <w:rFonts w:ascii="Times New Roman" w:hAnsi="Times New Roman" w:cs="Times New Roman"/>
-          <w:b/>
-          <w:sz w:val="28"/>
-          <w:szCs w:val="28"/>
-        </w:rPr>
-      </w:pPr>
-    </w:p>
-    <w:p>
-      <w:pPr>
-        <w:pStyle w:val="ListParagraph"/>
-        <w:tabs>
-          <w:tab w:val="left" w:pos="317"/>
-          <w:tab w:val="left" w:pos="3008"/>
-        </w:tabs>
-        <w:spacing w:before="60"/>
-        <w:rPr>
-          <w:b/>
-          <w:sz w:val="28"/>
-          <w:szCs w:val="28"/>
-        </w:rPr>
-      </w:pPr>
-      <w:r>
-        <w:rPr>
-          <w:b/>
-          <w:sz w:val="28"/>
-          <w:szCs w:val="28"/>
-        </w:rPr>
-        <w:t>Upload here Screenshot of functions</w:t>
-      </w:r>
-    </w:p>
-    <w:p>
-      <w:pPr>
-        <w:pStyle w:val="ListParagraph"/>
-        <w:tabs>
-          <w:tab w:val="left" w:pos="317"/>
-          <w:tab w:val="left" w:pos="1365"/>
-        </w:tabs>
-        <w:spacing w:before="60"/>
-        <w:rPr>
-          <w:rFonts w:ascii="Times New Roman" w:hAnsi="Times New Roman" w:cs="Times New Roman"/>
-          <w:b/>
-          <w:sz w:val="28"/>
-          <w:szCs w:val="28"/>
-        </w:rPr>
-      </w:pPr>
-    </w:p>
-    <w:p>
-      <w:pPr>
-        <w:pStyle w:val="ListParagraph"/>
-        <w:tabs>
-          <w:tab w:val="left" w:pos="317"/>
-          <w:tab w:val="left" w:pos="1365"/>
-        </w:tabs>
-        <w:spacing w:before="60"/>
-        <w:rPr>
-          <w:rFonts w:ascii="Times New Roman" w:hAnsi="Times New Roman" w:cs="Times New Roman"/>
-          <w:b/>
-          <w:sz w:val="28"/>
-          <w:szCs w:val="28"/>
-        </w:rPr>
-      </w:pPr>
-    </w:p>
-    <w:p>
-      <w:pPr>
         <w:spacing w:after="0"/>
         <w:rPr>
           <w:rFonts w:ascii="Times New Roman" w:hAnsi="Times New Roman" w:cs="Times New Roman"/>
@@ -4718,6 +4522,7 @@
           <w:sz w:val="24"/>
           <w:szCs w:val="24"/>
         </w:rPr>
+        <w:lastRenderedPageBreak/>
         <w:t xml:space="preserve">  Confirm that the function effectively filters listings that contain a particular keyword within the chosen attributes.</w:t>
       </w:r>
     </w:p>
@@ -4949,25 +4754,31 @@
     </w:p>
     <w:p>
       <w:pPr>
-        <w:pStyle w:val="ListParagraph"/>
-        <w:tabs>
-          <w:tab w:val="left" w:pos="317"/>
-          <w:tab w:val="left" w:pos="3008"/>
-        </w:tabs>
-        <w:spacing w:before="60"/>
-        <w:rPr>
-          <w:b/>
-          <w:sz w:val="28"/>
-          <w:szCs w:val="28"/>
-        </w:rPr>
-      </w:pPr>
-      <w:r>
-        <w:rPr>
-          <w:b/>
-          <w:sz w:val="28"/>
-          <w:szCs w:val="28"/>
-        </w:rPr>
-        <w:t>Upload here Screenshot of functions</w:t>
+        <w:spacing w:after="0"/>
+        <w:rPr>
+          <w:rFonts w:ascii="Times New Roman" w:hAnsi="Times New Roman" w:cs="Times New Roman"/>
+          <w:b/>
+          <w:sz w:val="24"/>
+          <w:szCs w:val="24"/>
+        </w:rPr>
+      </w:pPr>
+      <w:r>
+        <w:rPr>
+          <w:rFonts w:ascii="Times New Roman" w:hAnsi="Times New Roman" w:cs="Times New Roman"/>
+          <w:b/>
+          <w:sz w:val="24"/>
+          <w:szCs w:val="24"/>
+        </w:rPr>
+        <w:t>There are 3</w:t>
+      </w:r>
+      <w:r>
+        <w:rPr>
+          <w:rFonts w:ascii="Times New Roman" w:hAnsi="Times New Roman" w:cs="Times New Roman"/>
+          <w:b/>
+          <w:sz w:val="24"/>
+          <w:szCs w:val="24"/>
+        </w:rPr>
+        <w:t xml:space="preserve"> functions are executed during testing:</w:t>
       </w:r>
     </w:p>
     <w:p>
@@ -4980,10 +4791,70 @@
         <w:rPr>
           <w:rFonts w:ascii="Times New Roman" w:hAnsi="Times New Roman" w:cs="Times New Roman"/>
           <w:b/>
-          <w:sz w:val="28"/>
-          <w:szCs w:val="28"/>
-        </w:rPr>
-      </w:pPr>
+          <w:sz w:val="24"/>
+          <w:szCs w:val="24"/>
+        </w:rPr>
+      </w:pPr>
+      <w:r>
+        <w:rPr>
+          <w:rFonts w:ascii="Times New Roman" w:hAnsi="Times New Roman" w:cs="Times New Roman"/>
+          <w:b/>
+          <w:sz w:val="24"/>
+          <w:szCs w:val="24"/>
+        </w:rPr>
+        <w:t>1. The '</w:t>
+      </w:r>
+      <w:proofErr w:type="spellStart"/>
+      <w:r>
+        <w:rPr>
+          <w:rFonts w:ascii="Times New Roman" w:hAnsi="Times New Roman" w:cs="Times New Roman"/>
+          <w:b/>
+          <w:sz w:val="24"/>
+          <w:szCs w:val="24"/>
+        </w:rPr>
+        <w:t>keyword_filtered_</w:t>
+      </w:r>
+      <w:proofErr w:type="gramStart"/>
+      <w:r>
+        <w:rPr>
+          <w:rFonts w:ascii="Times New Roman" w:hAnsi="Times New Roman" w:cs="Times New Roman"/>
+          <w:b/>
+          <w:sz w:val="24"/>
+          <w:szCs w:val="24"/>
+        </w:rPr>
+        <w:t>reviews</w:t>
+      </w:r>
+      <w:proofErr w:type="spellEnd"/>
+      <w:r>
+        <w:rPr>
+          <w:rFonts w:ascii="Times New Roman" w:hAnsi="Times New Roman" w:cs="Times New Roman"/>
+          <w:b/>
+          <w:sz w:val="24"/>
+          <w:szCs w:val="24"/>
+        </w:rPr>
+        <w:t>(</w:t>
+      </w:r>
+      <w:proofErr w:type="spellStart"/>
+      <w:proofErr w:type="gramEnd"/>
+      <w:r>
+        <w:rPr>
+          <w:rFonts w:ascii="Times New Roman" w:hAnsi="Times New Roman" w:cs="Times New Roman"/>
+          <w:b/>
+          <w:sz w:val="24"/>
+          <w:szCs w:val="24"/>
+        </w:rPr>
+        <w:t>reviews_df</w:t>
+      </w:r>
+      <w:proofErr w:type="spellEnd"/>
+      <w:r>
+        <w:rPr>
+          <w:rFonts w:ascii="Times New Roman" w:hAnsi="Times New Roman" w:cs="Times New Roman"/>
+          <w:b/>
+          <w:sz w:val="24"/>
+          <w:szCs w:val="24"/>
+        </w:rPr>
+        <w:t>)' function passed successfully. It verifies the accurate filtration of reviews based on positive and negative keywords.</w:t>
+      </w:r>
     </w:p>
     <w:p>
       <w:pPr>
@@ -4995,39 +4866,10 @@
         <w:rPr>
           <w:rFonts w:ascii="Times New Roman" w:hAnsi="Times New Roman" w:cs="Times New Roman"/>
           <w:b/>
-          <w:sz w:val="28"/>
-          <w:szCs w:val="28"/>
-        </w:rPr>
-      </w:pPr>
-    </w:p>
-    <w:p>
-      <w:pPr>
-        <w:spacing w:after="0"/>
-        <w:rPr>
-          <w:rFonts w:ascii="Times New Roman" w:hAnsi="Times New Roman" w:cs="Times New Roman"/>
-          <w:b/>
-          <w:sz w:val="24"/>
-          <w:szCs w:val="24"/>
-        </w:rPr>
-      </w:pPr>
-      <w:r>
-        <w:rPr>
-          <w:rFonts w:ascii="Times New Roman" w:hAnsi="Times New Roman" w:cs="Times New Roman"/>
-          <w:b/>
-          <w:sz w:val="24"/>
-          <w:szCs w:val="24"/>
-        </w:rPr>
-        <w:t>There are 3</w:t>
-      </w:r>
-      <w:r>
-        <w:rPr>
-          <w:rFonts w:ascii="Times New Roman" w:hAnsi="Times New Roman" w:cs="Times New Roman"/>
-          <w:b/>
-          <w:sz w:val="24"/>
-          <w:szCs w:val="24"/>
-        </w:rPr>
-        <w:t xml:space="preserve"> functions are executed during testing:</w:t>
-      </w:r>
+          <w:sz w:val="24"/>
+          <w:szCs w:val="24"/>
+        </w:rPr>
+      </w:pPr>
     </w:p>
     <w:p>
       <w:pPr>
@@ -5050,7 +4892,7 @@
           <w:sz w:val="24"/>
           <w:szCs w:val="24"/>
         </w:rPr>
-        <w:t>1. The '</w:t>
+        <w:t>2. The '</w:t>
       </w:r>
       <w:proofErr w:type="spellStart"/>
       <w:r>
@@ -5060,7 +4902,7 @@
           <w:sz w:val="24"/>
           <w:szCs w:val="24"/>
         </w:rPr>
-        <w:t>keyword_filtered_</w:t>
+        <w:t>count_keywords_in_</w:t>
       </w:r>
       <w:proofErr w:type="gramStart"/>
       <w:r>
@@ -5101,7 +4943,27 @@
           <w:sz w:val="24"/>
           <w:szCs w:val="24"/>
         </w:rPr>
-        <w:t>)' function passed successfully. It verifies the accurate filtration of reviews based on positive and negative keywords.</w:t>
+        <w:t xml:space="preserve">)' function also passed successfully. It validates the accurate counting of occurrences of positive and negative keywords and the addition of these counts as new columns in the </w:t>
+      </w:r>
+      <w:proofErr w:type="spellStart"/>
+      <w:r>
+        <w:rPr>
+          <w:rFonts w:ascii="Times New Roman" w:hAnsi="Times New Roman" w:cs="Times New Roman"/>
+          <w:b/>
+          <w:sz w:val="24"/>
+          <w:szCs w:val="24"/>
+        </w:rPr>
+        <w:t>dataframe</w:t>
+      </w:r>
+      <w:proofErr w:type="spellEnd"/>
+      <w:r>
+        <w:rPr>
+          <w:rFonts w:ascii="Times New Roman" w:hAnsi="Times New Roman" w:cs="Times New Roman"/>
+          <w:b/>
+          <w:sz w:val="24"/>
+          <w:szCs w:val="24"/>
+        </w:rPr>
+        <w:t>.</w:t>
       </w:r>
     </w:p>
     <w:p>
@@ -5140,7 +5002,7 @@
           <w:sz w:val="24"/>
           <w:szCs w:val="24"/>
         </w:rPr>
-        <w:t>2. The '</w:t>
+        <w:t>3. The '</w:t>
       </w:r>
       <w:proofErr w:type="spellStart"/>
       <w:r>
@@ -5150,7 +5012,7 @@
           <w:sz w:val="24"/>
           <w:szCs w:val="24"/>
         </w:rPr>
-        <w:t>count_keywords_in_</w:t>
+        <w:t>find_by_</w:t>
       </w:r>
       <w:proofErr w:type="gramStart"/>
       <w:r>
@@ -5160,7 +5022,7 @@
           <w:sz w:val="24"/>
           <w:szCs w:val="24"/>
         </w:rPr>
-        <w:t>reviews</w:t>
+        <w:t>cleanliness</w:t>
       </w:r>
       <w:proofErr w:type="spellEnd"/>
       <w:r>
@@ -5181,7 +5043,7 @@
           <w:sz w:val="24"/>
           <w:szCs w:val="24"/>
         </w:rPr>
-        <w:t>reviews_df</w:t>
+        <w:t>reviews_dataframe</w:t>
       </w:r>
       <w:proofErr w:type="spellEnd"/>
       <w:r>
@@ -5191,7 +5053,7 @@
           <w:sz w:val="24"/>
           <w:szCs w:val="24"/>
         </w:rPr>
-        <w:t xml:space="preserve">)' function also passed successfully. It validates the accurate counting of occurrences of positive and negative keywords and the addition of these counts as new columns in the </w:t>
+        <w:t>)' function has successfully passed. It confirms the correct grouping by '</w:t>
       </w:r>
       <w:proofErr w:type="spellStart"/>
       <w:r>
@@ -5201,7 +5063,7 @@
           <w:sz w:val="24"/>
           <w:szCs w:val="24"/>
         </w:rPr>
-        <w:t>dataframe</w:t>
+        <w:t>listing_id</w:t>
       </w:r>
       <w:proofErr w:type="spellEnd"/>
       <w:r>
@@ -5211,148 +5073,8 @@
           <w:sz w:val="24"/>
           <w:szCs w:val="24"/>
         </w:rPr>
-        <w:t>.</w:t>
-      </w:r>
-    </w:p>
-    <w:p>
-      <w:pPr>
-        <w:tabs>
-          <w:tab w:val="left" w:pos="317"/>
-          <w:tab w:val="left" w:pos="1365"/>
-        </w:tabs>
-        <w:spacing w:before="60"/>
-        <w:rPr>
-          <w:rFonts w:ascii="Times New Roman" w:hAnsi="Times New Roman" w:cs="Times New Roman"/>
-          <w:b/>
-          <w:sz w:val="24"/>
-          <w:szCs w:val="24"/>
-        </w:rPr>
-      </w:pPr>
-    </w:p>
-    <w:p>
-      <w:pPr>
-        <w:tabs>
-          <w:tab w:val="left" w:pos="317"/>
-          <w:tab w:val="left" w:pos="1365"/>
-        </w:tabs>
-        <w:spacing w:before="60"/>
-        <w:rPr>
-          <w:rFonts w:ascii="Times New Roman" w:hAnsi="Times New Roman" w:cs="Times New Roman"/>
-          <w:b/>
-          <w:sz w:val="24"/>
-          <w:szCs w:val="24"/>
-        </w:rPr>
-      </w:pPr>
-      <w:r>
-        <w:rPr>
-          <w:rFonts w:ascii="Times New Roman" w:hAnsi="Times New Roman" w:cs="Times New Roman"/>
-          <w:b/>
-          <w:sz w:val="24"/>
-          <w:szCs w:val="24"/>
-        </w:rPr>
-        <w:t>3. The '</w:t>
-      </w:r>
-      <w:proofErr w:type="spellStart"/>
-      <w:r>
-        <w:rPr>
-          <w:rFonts w:ascii="Times New Roman" w:hAnsi="Times New Roman" w:cs="Times New Roman"/>
-          <w:b/>
-          <w:sz w:val="24"/>
-          <w:szCs w:val="24"/>
-        </w:rPr>
-        <w:t>find_by_</w:t>
-      </w:r>
-      <w:proofErr w:type="gramStart"/>
-      <w:r>
-        <w:rPr>
-          <w:rFonts w:ascii="Times New Roman" w:hAnsi="Times New Roman" w:cs="Times New Roman"/>
-          <w:b/>
-          <w:sz w:val="24"/>
-          <w:szCs w:val="24"/>
-        </w:rPr>
-        <w:t>cleanliness</w:t>
-      </w:r>
-      <w:proofErr w:type="spellEnd"/>
-      <w:r>
-        <w:rPr>
-          <w:rFonts w:ascii="Times New Roman" w:hAnsi="Times New Roman" w:cs="Times New Roman"/>
-          <w:b/>
-          <w:sz w:val="24"/>
-          <w:szCs w:val="24"/>
-        </w:rPr>
-        <w:t>(</w:t>
-      </w:r>
-      <w:proofErr w:type="spellStart"/>
-      <w:proofErr w:type="gramEnd"/>
-      <w:r>
-        <w:rPr>
-          <w:rFonts w:ascii="Times New Roman" w:hAnsi="Times New Roman" w:cs="Times New Roman"/>
-          <w:b/>
-          <w:sz w:val="24"/>
-          <w:szCs w:val="24"/>
-        </w:rPr>
-        <w:t>reviews_dataframe</w:t>
-      </w:r>
-      <w:proofErr w:type="spellEnd"/>
-      <w:r>
-        <w:rPr>
-          <w:rFonts w:ascii="Times New Roman" w:hAnsi="Times New Roman" w:cs="Times New Roman"/>
-          <w:b/>
-          <w:sz w:val="24"/>
-          <w:szCs w:val="24"/>
-        </w:rPr>
-        <w:t>)' function has successfully passed. It confirms the correct grouping by '</w:t>
-      </w:r>
-      <w:proofErr w:type="spellStart"/>
-      <w:r>
-        <w:rPr>
-          <w:rFonts w:ascii="Times New Roman" w:hAnsi="Times New Roman" w:cs="Times New Roman"/>
-          <w:b/>
-          <w:sz w:val="24"/>
-          <w:szCs w:val="24"/>
-        </w:rPr>
-        <w:t>listing_id</w:t>
-      </w:r>
-      <w:proofErr w:type="spellEnd"/>
-      <w:r>
-        <w:rPr>
-          <w:rFonts w:ascii="Times New Roman" w:hAnsi="Times New Roman" w:cs="Times New Roman"/>
-          <w:b/>
-          <w:sz w:val="24"/>
-          <w:szCs w:val="24"/>
-        </w:rPr>
         <w:t>,' summing keyword counts, and calculating the percentage of positive keywords.</w:t>
       </w:r>
-    </w:p>
-    <w:p>
-      <w:pPr>
-        <w:tabs>
-          <w:tab w:val="left" w:pos="317"/>
-          <w:tab w:val="left" w:pos="1365"/>
-        </w:tabs>
-        <w:spacing w:before="60"/>
-        <w:rPr>
-          <w:rFonts w:ascii="Times New Roman" w:hAnsi="Times New Roman" w:cs="Times New Roman"/>
-          <w:b/>
-          <w:sz w:val="28"/>
-          <w:szCs w:val="28"/>
-        </w:rPr>
-      </w:pPr>
-    </w:p>
-    <w:p>
-      <w:pPr>
-        <w:tabs>
-          <w:tab w:val="left" w:pos="317"/>
-          <w:tab w:val="left" w:pos="1365"/>
-        </w:tabs>
-        <w:spacing w:before="60"/>
-        <w:rPr>
-          <w:rFonts w:ascii="Times New Roman" w:hAnsi="Times New Roman" w:cs="Times New Roman"/>
-          <w:b/>
-          <w:sz w:val="28"/>
-          <w:szCs w:val="28"/>
-        </w:rPr>
-      </w:pPr>
     </w:p>
     <w:p>
       <w:pPr>
@@ -5380,6 +5102,7 @@
           <w:sz w:val="28"/>
           <w:szCs w:val="28"/>
         </w:rPr>
+        <w:lastRenderedPageBreak/>
         <w:t>Search for Reviews</w:t>
       </w:r>
     </w:p>
@@ -5400,25 +5123,82 @@
     </w:p>
     <w:p>
       <w:pPr>
-        <w:pStyle w:val="ListParagraph"/>
-        <w:tabs>
-          <w:tab w:val="left" w:pos="317"/>
-          <w:tab w:val="left" w:pos="3008"/>
-        </w:tabs>
-        <w:spacing w:before="60"/>
-        <w:rPr>
-          <w:b/>
-          <w:sz w:val="28"/>
-          <w:szCs w:val="28"/>
-        </w:rPr>
-      </w:pPr>
-      <w:r>
-        <w:rPr>
-          <w:b/>
-          <w:sz w:val="28"/>
-          <w:szCs w:val="28"/>
-        </w:rPr>
-        <w:t>Upload here Screenshot of functions</w:t>
+        <w:spacing w:after="0"/>
+        <w:rPr>
+          <w:rFonts w:ascii="Times New Roman" w:hAnsi="Times New Roman" w:cs="Times New Roman"/>
+          <w:b/>
+          <w:sz w:val="24"/>
+          <w:szCs w:val="24"/>
+        </w:rPr>
+      </w:pPr>
+      <w:r>
+        <w:rPr>
+          <w:rFonts w:ascii="Times New Roman" w:hAnsi="Times New Roman" w:cs="Times New Roman"/>
+          <w:b/>
+          <w:sz w:val="24"/>
+          <w:szCs w:val="24"/>
+        </w:rPr>
+        <w:t xml:space="preserve">There is one function </w:t>
+      </w:r>
+      <w:r>
+        <w:rPr>
+          <w:rFonts w:ascii="Times New Roman" w:hAnsi="Times New Roman" w:cs="Times New Roman"/>
+          <w:b/>
+          <w:sz w:val="24"/>
+          <w:szCs w:val="24"/>
+        </w:rPr>
+        <w:t>executed during testing:</w:t>
+      </w:r>
+    </w:p>
+    <w:p>
+      <w:pPr>
+        <w:spacing w:after="0"/>
+        <w:rPr>
+          <w:rFonts w:ascii="Times New Roman" w:hAnsi="Times New Roman" w:cs="Times New Roman"/>
+          <w:b/>
+          <w:sz w:val="24"/>
+          <w:szCs w:val="24"/>
+        </w:rPr>
+      </w:pPr>
+      <w:r>
+        <w:rPr>
+          <w:rFonts w:ascii="Times New Roman" w:hAnsi="Times New Roman" w:cs="Times New Roman"/>
+          <w:b/>
+          <w:sz w:val="24"/>
+          <w:szCs w:val="24"/>
+        </w:rPr>
+        <w:t xml:space="preserve">1. </w:t>
+      </w:r>
+      <w:proofErr w:type="spellStart"/>
+      <w:proofErr w:type="gramStart"/>
+      <w:r>
+        <w:rPr>
+          <w:rFonts w:ascii="Times New Roman" w:hAnsi="Times New Roman" w:cs="Times New Roman"/>
+          <w:b/>
+          <w:sz w:val="24"/>
+          <w:szCs w:val="24"/>
+        </w:rPr>
+        <w:t>reviews_by_name</w:t>
+      </w:r>
+      <w:proofErr w:type="spellEnd"/>
+      <w:proofErr w:type="gramEnd"/>
+      <w:r>
+        <w:rPr>
+          <w:rFonts w:ascii="Times New Roman" w:hAnsi="Times New Roman" w:cs="Times New Roman"/>
+          <w:b/>
+          <w:sz w:val="24"/>
+          <w:szCs w:val="24"/>
+        </w:rPr>
+        <w:t xml:space="preserve"> - The function accurately filters reviews based on the reviewer's name.</w:t>
+      </w:r>
+      <w:r>
+        <w:rPr>
+          <w:rFonts w:ascii="Times New Roman" w:hAnsi="Times New Roman" w:cs="Times New Roman"/>
+          <w:b/>
+          <w:sz w:val="24"/>
+          <w:szCs w:val="24"/>
+        </w:rPr>
+        <w:tab/>
       </w:r>
     </w:p>
     <w:p>
@@ -5453,86 +5233,6 @@
     </w:p>
     <w:p>
       <w:pPr>
-        <w:spacing w:after="0"/>
-        <w:rPr>
-          <w:rFonts w:ascii="Times New Roman" w:hAnsi="Times New Roman" w:cs="Times New Roman"/>
-          <w:b/>
-          <w:sz w:val="24"/>
-          <w:szCs w:val="24"/>
-        </w:rPr>
-      </w:pPr>
-      <w:r>
-        <w:rPr>
-          <w:rFonts w:ascii="Times New Roman" w:hAnsi="Times New Roman" w:cs="Times New Roman"/>
-          <w:b/>
-          <w:sz w:val="24"/>
-          <w:szCs w:val="24"/>
-        </w:rPr>
-        <w:t xml:space="preserve">There is one function </w:t>
-      </w:r>
-      <w:r>
-        <w:rPr>
-          <w:rFonts w:ascii="Times New Roman" w:hAnsi="Times New Roman" w:cs="Times New Roman"/>
-          <w:b/>
-          <w:sz w:val="24"/>
-          <w:szCs w:val="24"/>
-        </w:rPr>
-        <w:t>executed during testing:</w:t>
-      </w:r>
-    </w:p>
-    <w:p>
-      <w:pPr>
-        <w:spacing w:after="0"/>
-        <w:rPr>
-          <w:rFonts w:ascii="Times New Roman" w:hAnsi="Times New Roman" w:cs="Times New Roman"/>
-          <w:b/>
-          <w:sz w:val="24"/>
-          <w:szCs w:val="24"/>
-        </w:rPr>
-      </w:pPr>
-      <w:r>
-        <w:rPr>
-          <w:rFonts w:ascii="Times New Roman" w:hAnsi="Times New Roman" w:cs="Times New Roman"/>
-          <w:b/>
-          <w:sz w:val="24"/>
-          <w:szCs w:val="24"/>
-        </w:rPr>
-        <w:t xml:space="preserve">1. </w:t>
-      </w:r>
-      <w:proofErr w:type="spellStart"/>
-      <w:proofErr w:type="gramStart"/>
-      <w:r>
-        <w:rPr>
-          <w:rFonts w:ascii="Times New Roman" w:hAnsi="Times New Roman" w:cs="Times New Roman"/>
-          <w:b/>
-          <w:sz w:val="24"/>
-          <w:szCs w:val="24"/>
-        </w:rPr>
-        <w:t>reviews_by_name</w:t>
-      </w:r>
-      <w:proofErr w:type="spellEnd"/>
-      <w:proofErr w:type="gramEnd"/>
-      <w:r>
-        <w:rPr>
-          <w:rFonts w:ascii="Times New Roman" w:hAnsi="Times New Roman" w:cs="Times New Roman"/>
-          <w:b/>
-          <w:sz w:val="24"/>
-          <w:szCs w:val="24"/>
-        </w:rPr>
-        <w:t xml:space="preserve"> - The function accurately filters reviews based on the reviewer's name.</w:t>
-      </w:r>
-      <w:r>
-        <w:rPr>
-          <w:rFonts w:ascii="Times New Roman" w:hAnsi="Times New Roman" w:cs="Times New Roman"/>
-          <w:b/>
-          <w:sz w:val="24"/>
-          <w:szCs w:val="24"/>
-        </w:rPr>
-        <w:tab/>
-      </w:r>
-    </w:p>
-    <w:p>
-      <w:pPr>
         <w:tabs>
           <w:tab w:val="left" w:pos="317"/>
           <w:tab w:val="left" w:pos="1365"/>
@@ -5540,219 +5240,103 @@
         <w:spacing w:before="60"/>
         <w:rPr>
           <w:rFonts w:ascii="Times New Roman" w:hAnsi="Times New Roman" w:cs="Times New Roman"/>
-          <w:b/>
-          <w:sz w:val="28"/>
-          <w:szCs w:val="28"/>
-        </w:rPr>
-      </w:pPr>
+        </w:rPr>
+      </w:pPr>
+    </w:p>
+    <w:p/>
+    <w:p>
+      <w:pPr>
+        <w:rPr>
+          <w:rFonts w:ascii="Times New Roman" w:hAnsi="Times New Roman" w:cs="Times New Roman"/>
+          <w:b/>
+          <w:sz w:val="24"/>
+          <w:szCs w:val="24"/>
+        </w:rPr>
+      </w:pPr>
+      <w:r>
+        <w:rPr>
+          <w:rFonts w:ascii="Times New Roman" w:hAnsi="Times New Roman" w:cs="Times New Roman"/>
+          <w:b/>
+          <w:sz w:val="24"/>
+          <w:szCs w:val="24"/>
+        </w:rPr>
+        <w:t>We assessed the effectiveness of our tests by using various evaluation methods. These methods included:</w:t>
+      </w:r>
     </w:p>
     <w:p>
       <w:pPr>
-        <w:tabs>
-          <w:tab w:val="left" w:pos="317"/>
-          <w:tab w:val="left" w:pos="1365"/>
-        </w:tabs>
-        <w:spacing w:before="60"/>
-        <w:rPr>
-          <w:rFonts w:ascii="Times New Roman" w:hAnsi="Times New Roman" w:cs="Times New Roman"/>
-          <w:b/>
-          <w:sz w:val="28"/>
-          <w:szCs w:val="28"/>
-        </w:rPr>
-      </w:pPr>
+        <w:rPr>
+          <w:rFonts w:ascii="Times New Roman" w:hAnsi="Times New Roman" w:cs="Times New Roman"/>
+          <w:b/>
+          <w:sz w:val="24"/>
+          <w:szCs w:val="24"/>
+        </w:rPr>
+      </w:pPr>
+      <w:r>
+        <w:rPr>
+          <w:rFonts w:ascii="Times New Roman" w:hAnsi="Times New Roman" w:cs="Times New Roman"/>
+          <w:b/>
+          <w:sz w:val="24"/>
+          <w:szCs w:val="24"/>
+        </w:rPr>
+        <w:t>1. Function Coverage: This involved making sure that we tested every function in our code.</w:t>
+      </w:r>
     </w:p>
     <w:p>
       <w:pPr>
-        <w:tabs>
-          <w:tab w:val="left" w:pos="317"/>
-          <w:tab w:val="left" w:pos="1365"/>
-        </w:tabs>
-        <w:spacing w:before="60"/>
-        <w:rPr>
-          <w:rFonts w:ascii="Times New Roman" w:hAnsi="Times New Roman" w:cs="Times New Roman"/>
-          <w:b/>
-        </w:rPr>
-      </w:pPr>
+        <w:rPr>
+          <w:rFonts w:ascii="Times New Roman" w:hAnsi="Times New Roman" w:cs="Times New Roman"/>
+          <w:b/>
+          <w:sz w:val="24"/>
+          <w:szCs w:val="24"/>
+        </w:rPr>
+      </w:pPr>
+      <w:r>
+        <w:rPr>
+          <w:rFonts w:ascii="Times New Roman" w:hAnsi="Times New Roman" w:cs="Times New Roman"/>
+          <w:b/>
+          <w:sz w:val="24"/>
+          <w:szCs w:val="24"/>
+        </w:rPr>
+        <w:t>2. Statement Coverage: We ensured that every statement within our code was executed at least once during testing.</w:t>
+      </w:r>
     </w:p>
     <w:p>
       <w:pPr>
-        <w:tabs>
-          <w:tab w:val="left" w:pos="317"/>
-          <w:tab w:val="left" w:pos="1365"/>
-        </w:tabs>
-        <w:spacing w:before="60"/>
-        <w:rPr>
-          <w:rFonts w:ascii="Times New Roman" w:hAnsi="Times New Roman" w:cs="Times New Roman"/>
-        </w:rPr>
-      </w:pPr>
+        <w:rPr>
+          <w:rFonts w:ascii="Times New Roman" w:hAnsi="Times New Roman" w:cs="Times New Roman"/>
+          <w:b/>
+          <w:sz w:val="24"/>
+          <w:szCs w:val="24"/>
+        </w:rPr>
+      </w:pPr>
+      <w:r>
+        <w:rPr>
+          <w:rFonts w:ascii="Times New Roman" w:hAnsi="Times New Roman" w:cs="Times New Roman"/>
+          <w:b/>
+          <w:sz w:val="24"/>
+          <w:szCs w:val="24"/>
+        </w:rPr>
+        <w:t>3. Branch Coverage: Our testing also involved verifying that every branch in the code, such as if-else statements, was executed.</w:t>
+      </w:r>
     </w:p>
     <w:p>
       <w:pPr>
-        <w:tabs>
-          <w:tab w:val="left" w:pos="317"/>
-        </w:tabs>
-        <w:spacing w:before="60"/>
-        <w:rPr>
-          <w:b/>
-        </w:rPr>
-      </w:pPr>
-    </w:p>
-    <w:p>
-      <w:pPr>
-        <w:tabs>
-          <w:tab w:val="left" w:pos="317"/>
-          <w:tab w:val="left" w:pos="3008"/>
-        </w:tabs>
-        <w:spacing w:before="60"/>
-        <w:rPr>
-          <w:b/>
-        </w:rPr>
-      </w:pPr>
-    </w:p>
-    <w:p/>
-    <w:p/>
-    <w:p/>
-    <w:p/>
-    <w:p/>
-    <w:p>
-      <w:pPr>
-        <w:rPr>
-          <w:rFonts w:ascii="Times New Roman" w:hAnsi="Times New Roman" w:cs="Times New Roman"/>
-          <w:b/>
-          <w:sz w:val="24"/>
-          <w:szCs w:val="24"/>
-        </w:rPr>
-      </w:pPr>
-      <w:r>
-        <w:rPr>
-          <w:rFonts w:ascii="Times New Roman" w:hAnsi="Times New Roman" w:cs="Times New Roman"/>
-          <w:b/>
-          <w:sz w:val="24"/>
-          <w:szCs w:val="24"/>
-        </w:rPr>
-        <w:t>We assessed the effectiveness of our tests by using various evaluation m</w:t>
-      </w:r>
-      <w:r>
-        <w:rPr>
-          <w:rFonts w:ascii="Times New Roman" w:hAnsi="Times New Roman" w:cs="Times New Roman"/>
-          <w:b/>
-          <w:sz w:val="24"/>
-          <w:szCs w:val="24"/>
-        </w:rPr>
-        <w:t>ethods. These methods included:</w:t>
-      </w:r>
-    </w:p>
-    <w:p>
-      <w:pPr>
-        <w:rPr>
-          <w:rFonts w:ascii="Times New Roman" w:hAnsi="Times New Roman" w:cs="Times New Roman"/>
-          <w:b/>
-          <w:sz w:val="24"/>
-          <w:szCs w:val="24"/>
-        </w:rPr>
-      </w:pPr>
-      <w:r>
-        <w:rPr>
-          <w:rFonts w:ascii="Times New Roman" w:hAnsi="Times New Roman" w:cs="Times New Roman"/>
-          <w:b/>
-          <w:sz w:val="24"/>
-          <w:szCs w:val="24"/>
-        </w:rPr>
-        <w:t>1. Function Coverage: This involved making sure that we tested every functio</w:t>
-      </w:r>
-      <w:r>
-        <w:rPr>
-          <w:rFonts w:ascii="Times New Roman" w:hAnsi="Times New Roman" w:cs="Times New Roman"/>
-          <w:b/>
-          <w:sz w:val="24"/>
-          <w:szCs w:val="24"/>
-        </w:rPr>
-        <w:t>n in our code.</w:t>
-      </w:r>
-    </w:p>
-    <w:p>
-      <w:pPr>
-        <w:rPr>
-          <w:rFonts w:ascii="Times New Roman" w:hAnsi="Times New Roman" w:cs="Times New Roman"/>
-          <w:b/>
-          <w:sz w:val="24"/>
-          <w:szCs w:val="24"/>
-        </w:rPr>
-      </w:pPr>
-      <w:r>
-        <w:rPr>
-          <w:rFonts w:ascii="Times New Roman" w:hAnsi="Times New Roman" w:cs="Times New Roman"/>
-          <w:b/>
-          <w:sz w:val="24"/>
-          <w:szCs w:val="24"/>
-        </w:rPr>
-        <w:t>2. Statement Coverage: We ensured that every statement within our code was execute</w:t>
-      </w:r>
-      <w:r>
-        <w:rPr>
-          <w:rFonts w:ascii="Times New Roman" w:hAnsi="Times New Roman" w:cs="Times New Roman"/>
-          <w:b/>
-          <w:sz w:val="24"/>
-          <w:szCs w:val="24"/>
-        </w:rPr>
-        <w:t>d at least once during testing.</w:t>
-      </w:r>
-    </w:p>
-    <w:p>
-      <w:pPr>
-        <w:rPr>
-          <w:rFonts w:ascii="Times New Roman" w:hAnsi="Times New Roman" w:cs="Times New Roman"/>
-          <w:b/>
-          <w:sz w:val="24"/>
-          <w:szCs w:val="24"/>
-        </w:rPr>
-      </w:pPr>
-      <w:r>
-        <w:rPr>
-          <w:rFonts w:ascii="Times New Roman" w:hAnsi="Times New Roman" w:cs="Times New Roman"/>
-          <w:b/>
-          <w:sz w:val="24"/>
-          <w:szCs w:val="24"/>
-        </w:rPr>
-        <w:lastRenderedPageBreak/>
-        <w:t>3. Branch Coverage: Our testing also involved verifying that every branch in the code, such as if-else statements, was execut</w:t>
-      </w:r>
-      <w:r>
-        <w:rPr>
-          <w:rFonts w:ascii="Times New Roman" w:hAnsi="Times New Roman" w:cs="Times New Roman"/>
-          <w:b/>
-          <w:sz w:val="24"/>
-          <w:szCs w:val="24"/>
-        </w:rPr>
-        <w:t>ed.</w:t>
-      </w:r>
-    </w:p>
-    <w:p>
-      <w:pPr>
-        <w:rPr>
-          <w:rFonts w:ascii="Times New Roman" w:hAnsi="Times New Roman" w:cs="Times New Roman"/>
-          <w:b/>
-          <w:sz w:val="24"/>
-          <w:szCs w:val="24"/>
-        </w:rPr>
-      </w:pPr>
-      <w:r>
-        <w:rPr>
-          <w:rFonts w:ascii="Times New Roman" w:hAnsi="Times New Roman" w:cs="Times New Roman"/>
-          <w:b/>
-          <w:sz w:val="24"/>
-          <w:szCs w:val="24"/>
-        </w:rPr>
-        <w:t>4. Condition Coverage: We made certain that each logical condition was evaluated at least once for</w:t>
-      </w:r>
-      <w:r>
-        <w:rPr>
-          <w:rFonts w:ascii="Times New Roman" w:hAnsi="Times New Roman" w:cs="Times New Roman"/>
-          <w:b/>
-          <w:sz w:val="24"/>
-          <w:szCs w:val="24"/>
-        </w:rPr>
-        <w:t xml:space="preserve"> both true and false scenarios.</w:t>
+        <w:rPr>
+          <w:rFonts w:ascii="Times New Roman" w:hAnsi="Times New Roman" w:cs="Times New Roman"/>
+          <w:b/>
+          <w:sz w:val="24"/>
+          <w:szCs w:val="24"/>
+        </w:rPr>
+      </w:pPr>
+      <w:r>
+        <w:rPr>
+          <w:rFonts w:ascii="Times New Roman" w:hAnsi="Times New Roman" w:cs="Times New Roman"/>
+          <w:b/>
+          <w:sz w:val="24"/>
+          <w:szCs w:val="24"/>
+        </w:rPr>
+        <w:t>4. Condition Coverage: We made certain that each logical condition was evaluated at least once for both true and false scenarios.</w:t>
       </w:r>
     </w:p>
     <w:p>
@@ -5794,37 +5378,16 @@
           <w:numId w:val="2"/>
         </w:numPr>
       </w:pPr>
-      <w:bookmarkStart w:id="3" w:name="_Toc49779839"/>
+      <w:bookmarkStart w:id="2" w:name="_Toc49779839"/>
       <w:r>
         <w:lastRenderedPageBreak/>
         <w:t>Requirements Acceptance Testing</w:t>
       </w:r>
-      <w:bookmarkEnd w:id="3"/>
+      <w:bookmarkEnd w:id="2"/>
     </w:p>
     <w:p>
-      <w:pPr>
-        <w:rPr>
-          <w:color w:val="FF0000"/>
-        </w:rPr>
-      </w:pPr>
-      <w:r>
-        <w:rPr>
-          <w:color w:val="FF0000"/>
-        </w:rPr>
-        <w:t xml:space="preserve">(You will need to fill out the column on the left with the requirements listed in </w:t>
-      </w:r>
-      <w:r>
-        <w:rPr>
-          <w:color w:val="FF0000"/>
-        </w:rPr>
-        <w:t>software design documents</w:t>
-      </w:r>
-      <w:r>
-        <w:rPr>
-          <w:color w:val="FF0000"/>
-        </w:rPr>
-        <w:t xml:space="preserve"> and the columns on the right with the results of your own testing)</w:t>
-      </w:r>
+      <w:bookmarkStart w:id="3" w:name="_GoBack"/>
+      <w:bookmarkEnd w:id="3"/>
     </w:p>
     <w:tbl>
       <w:tblPr>
@@ -5859,17 +5422,23 @@
               <w:spacing w:before="60"/>
               <w:rPr>
                 <w:b/>
-              </w:rPr>
-            </w:pPr>
-            <w:r>
-              <w:rPr>
-                <w:b/>
+                <w:sz w:val="24"/>
+                <w:szCs w:val="24"/>
+              </w:rPr>
+            </w:pPr>
+            <w:r>
+              <w:rPr>
+                <w:b/>
+                <w:sz w:val="24"/>
+                <w:szCs w:val="24"/>
               </w:rPr>
               <w:t xml:space="preserve">Software </w:t>
             </w:r>
             <w:r>
               <w:rPr>
                 <w:b/>
+                <w:sz w:val="24"/>
+                <w:szCs w:val="24"/>
               </w:rPr>
               <w:br/>
               <w:t>Requirement No</w:t>
@@ -5968,12 +5537,16 @@
             <w:pPr>
               <w:spacing w:before="60"/>
               <w:rPr>
-                <w:color w:val="FF0000"/>
-              </w:rPr>
-            </w:pPr>
-            <w:r>
-              <w:rPr>
-                <w:color w:val="FF0000"/>
+                <w:b/>
+                <w:sz w:val="24"/>
+                <w:szCs w:val="24"/>
+              </w:rPr>
+            </w:pPr>
+            <w:r>
+              <w:rPr>
+                <w:b/>
+                <w:sz w:val="24"/>
+                <w:szCs w:val="24"/>
               </w:rPr>
               <w:t>1</w:t>
             </w:r>
@@ -5994,10 +5567,7 @@
               </w:rPr>
             </w:pPr>
             <w:r>
-              <w:rPr>
-                <w:color w:val="FF0000"/>
-              </w:rPr>
-              <w:t>Accept multiple file names as arguments from the command line</w:t>
+              <w:t>The program executable shall be portable, and shall open and run on windows machines without any additional dependencies.</w:t>
             </w:r>
           </w:p>
         </w:tc>
@@ -6045,12 +5615,16 @@
             <w:pPr>
               <w:spacing w:before="60"/>
               <w:rPr>
-                <w:color w:val="FF0000"/>
-              </w:rPr>
-            </w:pPr>
-            <w:r>
-              <w:rPr>
-                <w:color w:val="FF0000"/>
+                <w:b/>
+                <w:sz w:val="24"/>
+                <w:szCs w:val="24"/>
+              </w:rPr>
+            </w:pPr>
+            <w:r>
+              <w:rPr>
+                <w:b/>
+                <w:sz w:val="24"/>
+                <w:szCs w:val="24"/>
               </w:rPr>
               <w:t>2</w:t>
             </w:r>
@@ -6071,10 +5645,7 @@
               </w:rPr>
             </w:pPr>
             <w:r>
-              <w:rPr>
-                <w:color w:val="FF0000"/>
-              </w:rPr>
-              <w:t>Display the details of all valid files</w:t>
+              <w:t xml:space="preserve"> The program shall be interacted with by the user through a GUI at all times.</w:t>
             </w:r>
           </w:p>
         </w:tc>
@@ -6122,12 +5693,16 @@
             <w:pPr>
               <w:spacing w:before="60"/>
               <w:rPr>
-                <w:color w:val="FF0000"/>
-              </w:rPr>
-            </w:pPr>
-            <w:r>
-              <w:rPr>
-                <w:color w:val="FF0000"/>
+                <w:b/>
+                <w:sz w:val="24"/>
+                <w:szCs w:val="24"/>
+              </w:rPr>
+            </w:pPr>
+            <w:r>
+              <w:rPr>
+                <w:b/>
+                <w:sz w:val="24"/>
+                <w:szCs w:val="24"/>
               </w:rPr>
               <w:t>3</w:t>
             </w:r>
@@ -6148,10 +5723,7 @@
               </w:rPr>
             </w:pPr>
             <w:r>
-              <w:rPr>
-                <w:color w:val="FF0000"/>
-              </w:rPr>
-              <w:t>Display an appropriate message if a file does not exist or if a file name is invalid</w:t>
+              <w:t xml:space="preserve"> The program shall accept one or more properly formatted CSV files as input, chosen through a file picker.</w:t>
             </w:r>
           </w:p>
         </w:tc>
@@ -6199,12 +5771,16 @@
             <w:pPr>
               <w:spacing w:before="60"/>
               <w:rPr>
-                <w:color w:val="FF0000"/>
-              </w:rPr>
-            </w:pPr>
-            <w:r>
-              <w:rPr>
-                <w:color w:val="FF0000"/>
+                <w:b/>
+                <w:sz w:val="24"/>
+                <w:szCs w:val="24"/>
+              </w:rPr>
+            </w:pPr>
+            <w:r>
+              <w:rPr>
+                <w:b/>
+                <w:sz w:val="24"/>
+                <w:szCs w:val="24"/>
               </w:rPr>
               <w:t>4</w:t>
             </w:r>
@@ -6226,9 +5802,13 @@
             </w:pPr>
             <w:r>
               <w:rPr>
-                <w:color w:val="FF0000"/>
-              </w:rPr>
-              <w:t>Display a message if an argument is a directory instead of a file</w:t>
+                <w:b/>
+                <w:bCs/>
+              </w:rPr>
+              <w:t xml:space="preserve"> </w:t>
+            </w:r>
+            <w:r>
+              <w:t>The program shall reject improperly formatted CSV files, or otherwise handle missing data cells gracefully.</w:t>
             </w:r>
           </w:p>
         </w:tc>
@@ -6276,12 +5856,16 @@
             <w:pPr>
               <w:spacing w:before="60"/>
               <w:rPr>
-                <w:color w:val="FF0000"/>
-              </w:rPr>
-            </w:pPr>
-            <w:r>
-              <w:rPr>
-                <w:color w:val="FF0000"/>
+                <w:b/>
+                <w:sz w:val="24"/>
+                <w:szCs w:val="24"/>
+              </w:rPr>
+            </w:pPr>
+            <w:r>
+              <w:rPr>
+                <w:b/>
+                <w:sz w:val="24"/>
+                <w:szCs w:val="24"/>
               </w:rPr>
               <w:t>5</w:t>
             </w:r>
@@ -6302,10 +5886,7 @@
               </w:rPr>
             </w:pPr>
             <w:r>
-              <w:rPr>
-                <w:color w:val="FF0000"/>
-              </w:rPr>
-              <w:t>File name can be a simple file name or include the full path of the file with one or more levels</w:t>
+              <w:t>Where multiple CSV files are provided, the program shall be able to link these together as long as they contain matching ID fields.</w:t>
             </w:r>
           </w:p>
         </w:tc>
@@ -6353,12 +5934,16 @@
             <w:pPr>
               <w:spacing w:before="60"/>
               <w:rPr>
-                <w:color w:val="FF0000"/>
-              </w:rPr>
-            </w:pPr>
-            <w:r>
-              <w:rPr>
-                <w:color w:val="FF0000"/>
+                <w:b/>
+                <w:sz w:val="24"/>
+                <w:szCs w:val="24"/>
+              </w:rPr>
+            </w:pPr>
+            <w:r>
+              <w:rPr>
+                <w:b/>
+                <w:sz w:val="24"/>
+                <w:szCs w:val="24"/>
               </w:rPr>
               <w:t>6</w:t>
             </w:r>
@@ -6379,10 +5964,7 @@
               </w:rPr>
             </w:pPr>
             <w:r>
-              <w:rPr>
-                <w:color w:val="FF0000"/>
-              </w:rPr>
-              <w:t>file names must start with an alphabetical character</w:t>
+              <w:t>When a CSV file is loaded, the program shall give the user the option to mark the ID field, as well as rename other fields.</w:t>
             </w:r>
           </w:p>
         </w:tc>
@@ -6430,13 +6012,18 @@
             <w:pPr>
               <w:spacing w:before="60"/>
               <w:rPr>
-                <w:color w:val="FF0000"/>
-              </w:rPr>
-            </w:pPr>
-            <w:r>
-              <w:rPr>
-                <w:color w:val="FF0000"/>
-              </w:rPr>
+                <w:b/>
+                <w:sz w:val="24"/>
+                <w:szCs w:val="24"/>
+              </w:rPr>
+            </w:pPr>
+            <w:r>
+              <w:rPr>
+                <w:b/>
+                <w:sz w:val="24"/>
+                <w:szCs w:val="24"/>
+              </w:rPr>
+              <w:lastRenderedPageBreak/>
               <w:t>7</w:t>
             </w:r>
           </w:p>
@@ -6456,10 +6043,7 @@
               </w:rPr>
             </w:pPr>
             <w:r>
-              <w:rPr>
-                <w:color w:val="FF0000"/>
-              </w:rPr>
-              <w:t>Valid file name extensions must be 3 or 4 alphabetical characters preceded by a dot)</w:t>
+              <w:t>The program shall allow the user to accept the current data set or add another CSV file, provided that there is a matching ID field available.</w:t>
             </w:r>
           </w:p>
         </w:tc>
@@ -6507,12 +6091,16 @@
             <w:pPr>
               <w:spacing w:before="60"/>
               <w:rPr>
-                <w:color w:val="FF0000"/>
-              </w:rPr>
-            </w:pPr>
-            <w:r>
-              <w:rPr>
-                <w:color w:val="FF0000"/>
+                <w:b/>
+                <w:sz w:val="24"/>
+                <w:szCs w:val="24"/>
+              </w:rPr>
+            </w:pPr>
+            <w:r>
+              <w:rPr>
+                <w:b/>
+                <w:sz w:val="24"/>
+                <w:szCs w:val="24"/>
               </w:rPr>
               <w:t>8</w:t>
             </w:r>
@@ -6533,10 +6121,7 @@
               </w:rPr>
             </w:pPr>
             <w:r>
-              <w:rPr>
-                <w:color w:val="FF0000"/>
-              </w:rPr>
-              <w:t>Directory/level names must start with an alphabetical character to be considered valid</w:t>
+              <w:t xml:space="preserve"> The program shall display the loaded results in a raw table or visual format.</w:t>
             </w:r>
           </w:p>
         </w:tc>
@@ -6584,14 +6169,17 @@
             <w:pPr>
               <w:spacing w:before="60"/>
               <w:rPr>
-                <w:color w:val="FF0000"/>
-              </w:rPr>
-            </w:pPr>
-            <w:r>
-              <w:rPr>
-                <w:color w:val="FF0000"/>
-              </w:rPr>
-              <w:lastRenderedPageBreak/>
+                <w:b/>
+                <w:sz w:val="24"/>
+                <w:szCs w:val="24"/>
+              </w:rPr>
+            </w:pPr>
+            <w:r>
+              <w:rPr>
+                <w:b/>
+                <w:sz w:val="24"/>
+                <w:szCs w:val="24"/>
+              </w:rPr>
               <w:t>9</w:t>
             </w:r>
           </w:p>
@@ -6611,10 +6199,232 @@
               </w:rPr>
             </w:pPr>
             <w:r>
-              <w:rPr>
-                <w:color w:val="FF0000"/>
-              </w:rPr>
-              <w:t>The program should be able to accept as many levels for each file name as the user wants to input.  This is limited only by the number of levels allowed in Windows (approximately 120)</w:t>
+              <w:t xml:space="preserve"> The program shall allow the user to export a combined or filtered CSV file The program shall allow the user to export a visual graph as a PNG file</w:t>
+            </w:r>
+          </w:p>
+        </w:tc>
+        <w:tc>
+          <w:tcPr>
+            <w:tcW w:w="583" w:type="pct"/>
+          </w:tcPr>
+          <w:p>
+            <w:pPr>
+              <w:tabs>
+                <w:tab w:val="left" w:pos="317"/>
+              </w:tabs>
+              <w:spacing w:before="60"/>
+              <w:ind w:left="317" w:hanging="317"/>
+            </w:pPr>
+          </w:p>
+        </w:tc>
+        <w:tc>
+          <w:tcPr>
+            <w:tcW w:w="547" w:type="pct"/>
+          </w:tcPr>
+          <w:p>
+            <w:pPr>
+              <w:spacing w:before="60"/>
+            </w:pPr>
+          </w:p>
+        </w:tc>
+        <w:tc>
+          <w:tcPr>
+            <w:tcW w:w="1323" w:type="pct"/>
+          </w:tcPr>
+          <w:p>
+            <w:pPr>
+              <w:spacing w:before="60"/>
+            </w:pPr>
+          </w:p>
+        </w:tc>
+      </w:tr>
+      <w:tr>
+        <w:tc>
+          <w:tcPr>
+            <w:tcW w:w="550" w:type="pct"/>
+          </w:tcPr>
+          <w:p>
+            <w:pPr>
+              <w:spacing w:before="60"/>
+              <w:rPr>
+                <w:b/>
+                <w:sz w:val="24"/>
+                <w:szCs w:val="24"/>
+              </w:rPr>
+            </w:pPr>
+            <w:r>
+              <w:rPr>
+                <w:b/>
+                <w:sz w:val="24"/>
+                <w:szCs w:val="24"/>
+              </w:rPr>
+              <w:t>10</w:t>
+            </w:r>
+          </w:p>
+        </w:tc>
+        <w:tc>
+          <w:tcPr>
+            <w:tcW w:w="1996" w:type="pct"/>
+          </w:tcPr>
+          <w:p>
+            <w:pPr>
+              <w:tabs>
+                <w:tab w:val="left" w:pos="317"/>
+              </w:tabs>
+              <w:spacing w:before="60"/>
+            </w:pPr>
+            <w:r>
+              <w:t>The program shall allow the user to unload the files and return to the original prompt</w:t>
+            </w:r>
+          </w:p>
+        </w:tc>
+        <w:tc>
+          <w:tcPr>
+            <w:tcW w:w="583" w:type="pct"/>
+          </w:tcPr>
+          <w:p>
+            <w:pPr>
+              <w:tabs>
+                <w:tab w:val="left" w:pos="317"/>
+              </w:tabs>
+              <w:spacing w:before="60"/>
+              <w:ind w:left="317" w:hanging="317"/>
+            </w:pPr>
+          </w:p>
+        </w:tc>
+        <w:tc>
+          <w:tcPr>
+            <w:tcW w:w="547" w:type="pct"/>
+          </w:tcPr>
+          <w:p>
+            <w:pPr>
+              <w:spacing w:before="60"/>
+            </w:pPr>
+          </w:p>
+        </w:tc>
+        <w:tc>
+          <w:tcPr>
+            <w:tcW w:w="1323" w:type="pct"/>
+          </w:tcPr>
+          <w:p>
+            <w:pPr>
+              <w:spacing w:before="60"/>
+            </w:pPr>
+          </w:p>
+        </w:tc>
+      </w:tr>
+      <w:tr>
+        <w:tc>
+          <w:tcPr>
+            <w:tcW w:w="550" w:type="pct"/>
+          </w:tcPr>
+          <w:p>
+            <w:pPr>
+              <w:spacing w:before="60"/>
+              <w:rPr>
+                <w:b/>
+                <w:sz w:val="24"/>
+                <w:szCs w:val="24"/>
+              </w:rPr>
+            </w:pPr>
+            <w:r>
+              <w:rPr>
+                <w:b/>
+                <w:sz w:val="24"/>
+                <w:szCs w:val="24"/>
+              </w:rPr>
+              <w:t>11</w:t>
+            </w:r>
+          </w:p>
+        </w:tc>
+        <w:tc>
+          <w:tcPr>
+            <w:tcW w:w="1996" w:type="pct"/>
+          </w:tcPr>
+          <w:p>
+            <w:pPr>
+              <w:tabs>
+                <w:tab w:val="left" w:pos="317"/>
+              </w:tabs>
+              <w:spacing w:before="60"/>
+            </w:pPr>
+            <w:r>
+              <w:t>The program shall allow the user to exit the program gracefully</w:t>
+            </w:r>
+          </w:p>
+        </w:tc>
+        <w:tc>
+          <w:tcPr>
+            <w:tcW w:w="583" w:type="pct"/>
+          </w:tcPr>
+          <w:p>
+            <w:pPr>
+              <w:tabs>
+                <w:tab w:val="left" w:pos="317"/>
+              </w:tabs>
+              <w:spacing w:before="60"/>
+              <w:ind w:left="317" w:hanging="317"/>
+            </w:pPr>
+          </w:p>
+        </w:tc>
+        <w:tc>
+          <w:tcPr>
+            <w:tcW w:w="547" w:type="pct"/>
+          </w:tcPr>
+          <w:p>
+            <w:pPr>
+              <w:spacing w:before="60"/>
+            </w:pPr>
+          </w:p>
+        </w:tc>
+        <w:tc>
+          <w:tcPr>
+            <w:tcW w:w="1323" w:type="pct"/>
+          </w:tcPr>
+          <w:p>
+            <w:pPr>
+              <w:spacing w:before="60"/>
+            </w:pPr>
+          </w:p>
+        </w:tc>
+      </w:tr>
+      <w:tr>
+        <w:tc>
+          <w:tcPr>
+            <w:tcW w:w="550" w:type="pct"/>
+          </w:tcPr>
+          <w:p>
+            <w:pPr>
+              <w:spacing w:before="60"/>
+              <w:rPr>
+                <w:b/>
+                <w:sz w:val="24"/>
+                <w:szCs w:val="24"/>
+              </w:rPr>
+            </w:pPr>
+            <w:r>
+              <w:rPr>
+                <w:b/>
+                <w:sz w:val="24"/>
+                <w:szCs w:val="24"/>
+              </w:rPr>
+              <w:t>12</w:t>
+            </w:r>
+          </w:p>
+        </w:tc>
+        <w:tc>
+          <w:tcPr>
+            <w:tcW w:w="1996" w:type="pct"/>
+          </w:tcPr>
+          <w:p>
+            <w:pPr>
+              <w:tabs>
+                <w:tab w:val="left" w:pos="317"/>
+              </w:tabs>
+              <w:spacing w:before="60"/>
+            </w:pPr>
+            <w:r>
+              <w:t>The program shall allow the user to filter the data in these ways:</w:t>
             </w:r>
           </w:p>
         </w:tc>
@@ -8540,6 +8350,7 @@
   <w:style w:type="character" w:default="1" w:styleId="DefaultParagraphFont">
     <w:name w:val="Default Paragraph Font"/>
     <w:uiPriority w:val="1"/>
+    <w:semiHidden/>
     <w:unhideWhenUsed/>
   </w:style>
   <w:style w:type="table" w:default="1" w:styleId="TableNormal">
@@ -9040,543 +8851,6 @@
 </w:styles>
 </file>
 
-<file path=word/glossary/document.xml><?xml version="1.0" encoding="utf-8"?>
-<w:glossaryDocument xmlns:wpc="http://schemas.microsoft.com/office/word/2010/wordprocessingCanvas" xmlns:mc="http://schemas.openxmlformats.org/markup-compatibility/2006" xmlns:o="urn:schemas-microsoft-com:office:office" xmlns:r="http://schemas.openxmlformats.org/officeDocument/2006/relationships" xmlns:m="http://schemas.openxmlformats.org/officeDocument/2006/math" xmlns:v="urn:schemas-microsoft-com:vml" xmlns:wp14="http://schemas.microsoft.com/office/word/2010/wordprocessingDrawing" xmlns:wp="http://schemas.openxmlformats.org/drawingml/2006/wordprocessingDrawing" xmlns:w10="urn:schemas-microsoft-com:office:word" xmlns:w="http://schemas.openxmlformats.org/wordprocessingml/2006/main" xmlns:w14="http://schemas.microsoft.com/office/word/2010/wordml" xmlns:w15="http://schemas.microsoft.com/office/word/2012/wordml" xmlns:wpg="http://schemas.microsoft.com/office/word/2010/wordprocessingGroup" xmlns:wpi="http://schemas.microsoft.com/office/word/2010/wordprocessingInk" xmlns:wne="http://schemas.microsoft.com/office/word/2006/wordml" xmlns:wps="http://schemas.microsoft.com/office/word/2010/wordprocessingShape" mc:Ignorable="w14 w15 wp14"/>
-</file>
-
-<file path=word/glossary/fontTable.xml><?xml version="1.0" encoding="utf-8"?>
-<w:fonts xmlns:mc="http://schemas.openxmlformats.org/markup-compatibility/2006" xmlns:r="http://schemas.openxmlformats.org/officeDocument/2006/relationships" xmlns:w="http://schemas.openxmlformats.org/wordprocessingml/2006/main" xmlns:w14="http://schemas.microsoft.com/office/word/2010/wordml" xmlns:w15="http://schemas.microsoft.com/office/word/2012/wordml" mc:Ignorable="w14 w15">
-  <w:font w:name="Times New Roman">
-    <w:panose1 w:val="02020603050405020304"/>
-    <w:charset w:val="00"/>
-    <w:family w:val="roman"/>
-    <w:pitch w:val="variable"/>
-    <w:sig w:usb0="E0002EFF" w:usb1="C000785B" w:usb2="00000009" w:usb3="00000000" w:csb0="000001FF" w:csb1="00000000"/>
-  </w:font>
-  <w:font w:name="Courier New">
-    <w:panose1 w:val="02070309020205020404"/>
-    <w:charset w:val="00"/>
-    <w:family w:val="modern"/>
-    <w:pitch w:val="fixed"/>
-    <w:sig w:usb0="E0002EFF" w:usb1="C0007843" w:usb2="00000009" w:usb3="00000000" w:csb0="000001FF" w:csb1="00000000"/>
-  </w:font>
-  <w:font w:name="Wingdings">
-    <w:panose1 w:val="05000000000000000000"/>
-    <w:charset w:val="02"/>
-    <w:family w:val="auto"/>
-    <w:pitch w:val="variable"/>
-    <w:sig w:usb0="00000000" w:usb1="10000000" w:usb2="00000000" w:usb3="00000000" w:csb0="80000000" w:csb1="00000000"/>
-  </w:font>
-  <w:font w:name="Symbol">
-    <w:panose1 w:val="05050102010706020507"/>
-    <w:charset w:val="02"/>
-    <w:family w:val="roman"/>
-    <w:pitch w:val="variable"/>
-    <w:sig w:usb0="00000000" w:usb1="10000000" w:usb2="00000000" w:usb3="00000000" w:csb0="80000000" w:csb1="00000000"/>
-  </w:font>
-  <w:font w:name="Calibri">
-    <w:panose1 w:val="020F0502020204030204"/>
-    <w:charset w:val="00"/>
-    <w:family w:val="swiss"/>
-    <w:pitch w:val="variable"/>
-    <w:sig w:usb0="E4002EFF" w:usb1="C000247B" w:usb2="00000009" w:usb3="00000000" w:csb0="000001FF" w:csb1="00000000"/>
-  </w:font>
-  <w:font w:name="Calibri Light">
-    <w:panose1 w:val="020F0302020204030204"/>
-    <w:charset w:val="00"/>
-    <w:family w:val="swiss"/>
-    <w:pitch w:val="variable"/>
-    <w:sig w:usb0="E4002EFF" w:usb1="C000247B" w:usb2="00000009" w:usb3="00000000" w:csb0="000001FF" w:csb1="00000000"/>
-  </w:font>
-</w:fonts>
-</file>
-
-<file path=word/glossary/settings.xml><?xml version="1.0" encoding="utf-8"?>
-<w:settings xmlns:mc="http://schemas.openxmlformats.org/markup-compatibility/2006" xmlns:o="urn:schemas-microsoft-com:office:office" xmlns:r="http://schemas.openxmlformats.org/officeDocument/2006/relationships" xmlns:m="http://schemas.openxmlformats.org/officeDocument/2006/math" xmlns:v="urn:schemas-microsoft-com:vml" xmlns:w10="urn:schemas-microsoft-com:office:word" xmlns:w="http://schemas.openxmlformats.org/wordprocessingml/2006/main" xmlns:w14="http://schemas.microsoft.com/office/word/2010/wordml" xmlns:w15="http://schemas.microsoft.com/office/word/2012/wordml" xmlns:sl="http://schemas.openxmlformats.org/schemaLibrary/2006/main" mc:Ignorable="w14 w15">
-  <w:view w:val="normal"/>
-  <w:defaultTabStop w:val="720"/>
-  <w:characterSpacingControl w:val="doNotCompress"/>
-  <w:compat>
-    <w:useFELayout/>
-    <w:compatSetting w:name="compatibilityMode" w:uri="http://schemas.microsoft.com/office/word" w:val="15"/>
-    <w:compatSetting w:name="overrideTableStyleFontSizeAndJustification" w:uri="http://schemas.microsoft.com/office/word" w:val="1"/>
-    <w:compatSetting w:name="enableOpenTypeFeatures" w:uri="http://schemas.microsoft.com/office/word" w:val="1"/>
-    <w:compatSetting w:name="doNotFlipMirrorIndents" w:uri="http://schemas.microsoft.com/office/word" w:val="1"/>
-    <w:compatSetting w:name="differentiateMultirowTableHeaders" w:uri="http://schemas.microsoft.com/office/word" w:val="1"/>
-  </w:compat>
-  <w:rsids>
-    <w:rsidRoot w:val="001B58A5"/>
-    <w:rsid w:val="001B58A5"/>
-    <w:rsid w:val="00495173"/>
-  </w:rsids>
-  <m:mathPr>
-    <m:mathFont m:val="Cambria Math"/>
-    <m:brkBin m:val="before"/>
-    <m:brkBinSub m:val="--"/>
-    <m:smallFrac m:val="0"/>
-    <m:dispDef/>
-    <m:lMargin m:val="0"/>
-    <m:rMargin m:val="0"/>
-    <m:defJc m:val="centerGroup"/>
-    <m:wrapIndent m:val="1440"/>
-    <m:intLim m:val="subSup"/>
-    <m:naryLim m:val="undOvr"/>
-  </m:mathPr>
-  <w:themeFontLang w:val="en-US"/>
-  <w:clrSchemeMapping w:bg1="light1" w:t1="dark1" w:bg2="light2" w:t2="dark2" w:accent1="accent1" w:accent2="accent2" w:accent3="accent3" w:accent4="accent4" w:accent5="accent5" w:accent6="accent6" w:hyperlink="hyperlink" w:followedHyperlink="followedHyperlink"/>
-  <w:decimalSymbol w:val="."/>
-  <w:listSeparator w:val=","/>
-  <w15:chartTrackingRefBased/>
-</w:settings>
-</file>
-
-<file path=word/glossary/styles.xml><?xml version="1.0" encoding="utf-8"?>
-<w:styles xmlns:mc="http://schemas.openxmlformats.org/markup-compatibility/2006" xmlns:r="http://schemas.openxmlformats.org/officeDocument/2006/relationships" xmlns:w="http://schemas.openxmlformats.org/wordprocessingml/2006/main" xmlns:w14="http://schemas.microsoft.com/office/word/2010/wordml" xmlns:w15="http://schemas.microsoft.com/office/word/2012/wordml" mc:Ignorable="w14 w15">
-  <w:docDefaults>
-    <w:rPrDefault>
-      <w:rPr>
-        <w:rFonts w:asciiTheme="minorHAnsi" w:eastAsiaTheme="minorEastAsia" w:hAnsiTheme="minorHAnsi" w:cstheme="minorBidi"/>
-        <w:sz w:val="22"/>
-        <w:szCs w:val="22"/>
-        <w:lang w:val="en-US" w:eastAsia="en-US" w:bidi="ar-SA"/>
-      </w:rPr>
-    </w:rPrDefault>
-    <w:pPrDefault>
-      <w:pPr>
-        <w:spacing w:after="160" w:line="259" w:lineRule="auto"/>
-      </w:pPr>
-    </w:pPrDefault>
-  </w:docDefaults>
-  <w:latentStyles w:defLockedState="0" w:defUIPriority="99" w:defSemiHidden="0" w:defUnhideWhenUsed="0" w:defQFormat="0" w:count="371">
-    <w:lsdException w:name="Normal" w:uiPriority="0" w:qFormat="1"/>
-    <w:lsdException w:name="heading 1" w:uiPriority="9" w:qFormat="1"/>
-    <w:lsdException w:name="heading 2" w:semiHidden="1" w:uiPriority="9" w:unhideWhenUsed="1" w:qFormat="1"/>
-    <w:lsdException w:name="heading 3" w:semiHidden="1" w:uiPriority="9" w:unhideWhenUsed="1" w:qFormat="1"/>
-    <w:lsdException w:name="heading 4" w:semiHidden="1" w:uiPriority="9" w:unhideWhenUsed="1" w:qFormat="1"/>
-    <w:lsdException w:name="heading 5" w:semiHidden="1" w:uiPriority="9" w:unhideWhenUsed="1" w:qFormat="1"/>
-    <w:lsdException w:name="heading 6" w:semiHidden="1" w:uiPriority="9" w:unhideWhenUsed="1" w:qFormat="1"/>
-    <w:lsdException w:name="heading 7" w:semiHidden="1" w:uiPriority="9" w:unhideWhenUsed="1" w:qFormat="1"/>
-    <w:lsdException w:name="heading 8" w:semiHidden="1" w:uiPriority="9" w:unhideWhenUsed="1" w:qFormat="1"/>
-    <w:lsdException w:name="heading 9" w:semiHidden="1" w:uiPriority="9" w:unhideWhenUsed="1" w:qFormat="1"/>
-    <w:lsdException w:name="index 1" w:semiHidden="1" w:unhideWhenUsed="1"/>
-    <w:lsdException w:name="index 2" w:semiHidden="1" w:unhideWhenUsed="1"/>
-    <w:lsdException w:name="index 3" w:semiHidden="1" w:unhideWhenUsed="1"/>
-    <w:lsdException w:name="index 4" w:semiHidden="1" w:unhideWhenUsed="1"/>
-    <w:lsdException w:name="index 5" w:semiHidden="1" w:unhideWhenUsed="1"/>
-    <w:lsdException w:name="index 6" w:semiHidden="1" w:unhideWhenUsed="1"/>
-    <w:lsdException w:name="index 7" w:semiHidden="1" w:unhideWhenUsed="1"/>
-    <w:lsdException w:name="index 8" w:semiHidden="1" w:unhideWhenUsed="1"/>
-    <w:lsdException w:name="index 9" w:semiHidden="1" w:unhideWhenUsed="1"/>
-    <w:lsdException w:name="toc 1" w:semiHidden="1" w:uiPriority="39" w:unhideWhenUsed="1"/>
-    <w:lsdException w:name="toc 2" w:semiHidden="1" w:uiPriority="39" w:unhideWhenUsed="1"/>
-    <w:lsdException w:name="toc 3" w:semiHidden="1" w:uiPriority="39" w:unhideWhenUsed="1"/>
-    <w:lsdException w:name="toc 4" w:semiHidden="1" w:uiPriority="39" w:unhideWhenUsed="1"/>
-    <w:lsdException w:name="toc 5" w:semiHidden="1" w:uiPriority="39" w:unhideWhenUsed="1"/>
-    <w:lsdException w:name="toc 6" w:semiHidden="1" w:uiPriority="39" w:unhideWhenUsed="1"/>
-    <w:lsdException w:name="toc 7" w:semiHidden="1" w:uiPriority="39" w:unhideWhenUsed="1"/>
-    <w:lsdException w:name="toc 8" w:semiHidden="1" w:uiPriority="39" w:unhideWhenUsed="1"/>
-    <w:lsdException w:name="toc 9" w:semiHidden="1" w:uiPriority="39" w:unhideWhenUsed="1"/>
-    <w:lsdException w:name="Normal Indent" w:semiHidden="1" w:unhideWhenUsed="1"/>
-    <w:lsdException w:name="footnote text" w:semiHidden="1" w:unhideWhenUsed="1"/>
-    <w:lsdException w:name="annotation text" w:semiHidden="1" w:unhideWhenUsed="1"/>
-    <w:lsdException w:name="header" w:semiHidden="1" w:unhideWhenUsed="1"/>
-    <w:lsdException w:name="footer" w:semiHidden="1" w:unhideWhenUsed="1"/>
-    <w:lsdException w:name="index heading" w:semiHidden="1" w:unhideWhenUsed="1"/>
-    <w:lsdException w:name="caption" w:semiHidden="1" w:uiPriority="35" w:unhideWhenUsed="1" w:qFormat="1"/>
-    <w:lsdException w:name="table of figures" w:semiHidden="1" w:unhideWhenUsed="1"/>
-    <w:lsdException w:name="envelope address" w:semiHidden="1" w:unhideWhenUsed="1"/>
-    <w:lsdException w:name="envelope return" w:semiHidden="1" w:unhideWhenUsed="1"/>
-    <w:lsdException w:name="footnote reference" w:semiHidden="1" w:unhideWhenUsed="1"/>
-    <w:lsdException w:name="annotation reference" w:semiHidden="1" w:unhideWhenUsed="1"/>
-    <w:lsdException w:name="line number" w:semiHidden="1" w:unhideWhenUsed="1"/>
-    <w:lsdException w:name="page number" w:semiHidden="1" w:unhideWhenUsed="1"/>
-    <w:lsdException w:name="endnote reference" w:semiHidden="1" w:unhideWhenUsed="1"/>
-    <w:lsdException w:name="endnote text" w:semiHidden="1" w:unhideWhenUsed="1"/>
-    <w:lsdException w:name="table of authorities" w:semiHidden="1" w:unhideWhenUsed="1"/>
-    <w:lsdException w:name="macro" w:semiHidden="1" w:unhideWhenUsed="1"/>
-    <w:lsdException w:name="toa heading" w:semiHidden="1" w:unhideWhenUsed="1"/>
-    <w:lsdException w:name="List" w:semiHidden="1" w:unhideWhenUsed="1"/>
-    <w:lsdException w:name="List Bullet" w:semiHidden="1" w:unhideWhenUsed="1"/>
-    <w:lsdException w:name="List Number" w:semiHidden="1" w:unhideWhenUsed="1"/>
-    <w:lsdException w:name="List 2" w:semiHidden="1" w:unhideWhenUsed="1"/>
-    <w:lsdException w:name="List 3" w:semiHidden="1" w:unhideWhenUsed="1"/>
-    <w:lsdException w:name="List 4" w:semiHidden="1" w:unhideWhenUsed="1"/>
-    <w:lsdException w:name="List 5" w:semiHidden="1" w:unhideWhenUsed="1"/>
-    <w:lsdException w:name="List Bullet 2" w:semiHidden="1" w:unhideWhenUsed="1"/>
-    <w:lsdException w:name="List Bullet 3" w:semiHidden="1" w:unhideWhenUsed="1"/>
-    <w:lsdException w:name="List Bullet 4" w:semiHidden="1" w:unhideWhenUsed="1"/>
-    <w:lsdException w:name="List Bullet 5" w:semiHidden="1" w:unhideWhenUsed="1"/>
-    <w:lsdException w:name="List Number 2" w:semiHidden="1" w:unhideWhenUsed="1"/>
-    <w:lsdException w:name="List Number 3" w:semiHidden="1" w:unhideWhenUsed="1"/>
-    <w:lsdException w:name="List Number 4" w:semiHidden="1" w:unhideWhenUsed="1"/>
-    <w:lsdException w:name="List Number 5" w:semiHidden="1" w:unhideWhenUsed="1"/>
-    <w:lsdException w:name="Title" w:uiPriority="10" w:qFormat="1"/>
-    <w:lsdException w:name="Closing" w:semiHidden="1" w:unhideWhenUsed="1"/>
-    <w:lsdException w:name="Signature" w:semiHidden="1" w:unhideWhenUsed="1"/>
-    <w:lsdException w:name="Default Paragraph Font" w:semiHidden="1" w:uiPriority="1" w:unhideWhenUsed="1"/>
-    <w:lsdException w:name="Body Text" w:semiHidden="1" w:unhideWhenUsed="1"/>
-    <w:lsdException w:name="Body Text Indent" w:semiHidden="1" w:unhideWhenUsed="1"/>
-    <w:lsdException w:name="List Continue" w:semiHidden="1" w:unhideWhenUsed="1"/>
-    <w:lsdException w:name="List Continue 2" w:semiHidden="1" w:unhideWhenUsed="1"/>
-    <w:lsdException w:name="List Continue 3" w:semiHidden="1" w:unhideWhenUsed="1"/>
-    <w:lsdException w:name="List Continue 4" w:semiHidden="1" w:unhideWhenUsed="1"/>
-    <w:lsdException w:name="List Continue 5" w:semiHidden="1" w:unhideWhenUsed="1"/>
-    <w:lsdException w:name="Message Header" w:semiHidden="1" w:unhideWhenUsed="1"/>
-    <w:lsdException w:name="Subtitle" w:uiPriority="11" w:qFormat="1"/>
-    <w:lsdException w:name="Salutation" w:semiHidden="1" w:unhideWhenUsed="1"/>
-    <w:lsdException w:name="Date" w:semiHidden="1" w:unhideWhenUsed="1"/>
-    <w:lsdException w:name="Body Text First Indent" w:semiHidden="1" w:unhideWhenUsed="1"/>
-    <w:lsdException w:name="Body Text First Indent 2" w:semiHidden="1" w:unhideWhenUsed="1"/>
-    <w:lsdException w:name="Note Heading" w:semiHidden="1" w:unhideWhenUsed="1"/>
-    <w:lsdException w:name="Body Text 2" w:semiHidden="1" w:unhideWhenUsed="1"/>
-    <w:lsdException w:name="Body Text 3" w:semiHidden="1" w:unhideWhenUsed="1"/>
-    <w:lsdException w:name="Body Text Indent 2" w:semiHidden="1" w:unhideWhenUsed="1"/>
-    <w:lsdException w:name="Body Text Indent 3" w:semiHidden="1" w:unhideWhenUsed="1"/>
-    <w:lsdException w:name="Block Text" w:semiHidden="1" w:unhideWhenUsed="1"/>
-    <w:lsdException w:name="Hyperlink" w:semiHidden="1" w:unhideWhenUsed="1"/>
-    <w:lsdException w:name="FollowedHyperlink" w:semiHidden="1" w:unhideWhenUsed="1"/>
-    <w:lsdException w:name="Strong" w:uiPriority="22" w:qFormat="1"/>
-    <w:lsdException w:name="Emphasis" w:uiPriority="20" w:qFormat="1"/>
-    <w:lsdException w:name="Document Map" w:semiHidden="1" w:unhideWhenUsed="1"/>
-    <w:lsdException w:name="Plain Text" w:semiHidden="1" w:unhideWhenUsed="1"/>
-    <w:lsdException w:name="E-mail Signature" w:semiHidden="1" w:unhideWhenUsed="1"/>
-    <w:lsdException w:name="HTML Top of Form" w:semiHidden="1" w:unhideWhenUsed="1"/>
-    <w:lsdException w:name="HTML Bottom of Form" w:semiHidden="1" w:unhideWhenUsed="1"/>
-    <w:lsdException w:name="Normal (Web)" w:semiHidden="1" w:unhideWhenUsed="1"/>
-    <w:lsdException w:name="HTML Acronym" w:semiHidden="1" w:unhideWhenUsed="1"/>
-    <w:lsdException w:name="HTML Address" w:semiHidden="1" w:unhideWhenUsed="1"/>
-    <w:lsdException w:name="HTML Cite" w:semiHidden="1" w:unhideWhenUsed="1"/>
-    <w:lsdException w:name="HTML Code" w:semiHidden="1" w:unhideWhenUsed="1"/>
-    <w:lsdException w:name="HTML Definition" w:semiHidden="1" w:unhideWhenUsed="1"/>
-    <w:lsdException w:name="HTML Keyboard" w:semiHidden="1" w:unhideWhenUsed="1"/>
-    <w:lsdException w:name="HTML Preformatted" w:semiHidden="1" w:unhideWhenUsed="1"/>
-    <w:lsdException w:name="HTML Sample" w:semiHidden="1" w:unhideWhenUsed="1"/>
-    <w:lsdException w:name="HTML Typewriter" w:semiHidden="1" w:unhideWhenUsed="1"/>
-    <w:lsdException w:name="HTML Variable" w:semiHidden="1" w:unhideWhenUsed="1"/>
-    <w:lsdException w:name="Normal Table" w:semiHidden="1" w:unhideWhenUsed="1"/>
-    <w:lsdException w:name="annotation subject" w:semiHidden="1" w:unhideWhenUsed="1"/>
-    <w:lsdException w:name="No List" w:semiHidden="1" w:unhideWhenUsed="1"/>
-    <w:lsdException w:name="Outline List 1" w:semiHidden="1" w:unhideWhenUsed="1"/>
-    <w:lsdException w:name="Outline List 2" w:semiHidden="1" w:unhideWhenUsed="1"/>
-    <w:lsdException w:name="Outline List 3" w:semiHidden="1" w:unhideWhenUsed="1"/>
-    <w:lsdException w:name="Table Simple 1" w:semiHidden="1" w:unhideWhenUsed="1"/>
-    <w:lsdException w:name="Table Simple 2" w:semiHidden="1" w:unhideWhenUsed="1"/>
-    <w:lsdException w:name="Table Simple 3" w:semiHidden="1" w:unhideWhenUsed="1"/>
-    <w:lsdException w:name="Table Classic 1" w:semiHidden="1" w:unhideWhenUsed="1"/>
-    <w:lsdException w:name="Table Classic 2" w:semiHidden="1" w:unhideWhenUsed="1"/>
-    <w:lsdException w:name="Table Classic 3" w:semiHidden="1" w:unhideWhenUsed="1"/>
-    <w:lsdException w:name="Table Classic 4" w:semiHidden="1" w:unhideWhenUsed="1"/>
-    <w:lsdException w:name="Table Colorful 1" w:semiHidden="1" w:unhideWhenUsed="1"/>
-    <w:lsdException w:name="Table Colorful 2" w:semiHidden="1" w:unhideWhenUsed="1"/>
-    <w:lsdException w:name="Table Colorful 3" w:semiHidden="1" w:unhideWhenUsed="1"/>
-    <w:lsdException w:name="Table Columns 1" w:semiHidden="1" w:unhideWhenUsed="1"/>
-    <w:lsdException w:name="Table Columns 2" w:semiHidden="1" w:unhideWhenUsed="1"/>
-    <w:lsdException w:name="Table Columns 3" w:semiHidden="1" w:unhideWhenUsed="1"/>
-    <w:lsdException w:name="Table Columns 4" w:semiHidden="1" w:unhideWhenUsed="1"/>
-    <w:lsdException w:name="Table Columns 5" w:semiHidden="1" w:unhideWhenUsed="1"/>
-    <w:lsdException w:name="Table Grid 1" w:semiHidden="1" w:unhideWhenUsed="1"/>
-    <w:lsdException w:name="Table Grid 2" w:semiHidden="1" w:unhideWhenUsed="1"/>
-    <w:lsdException w:name="Table Grid 3" w:semiHidden="1" w:unhideWhenUsed="1"/>
-    <w:lsdException w:name="Table Grid 4" w:semiHidden="1" w:unhideWhenUsed="1"/>
-    <w:lsdException w:name="Table Grid 5" w:semiHidden="1" w:unhideWhenUsed="1"/>
-    <w:lsdException w:name="Table Grid 6" w:semiHidden="1" w:unhideWhenUsed="1"/>
-    <w:lsdException w:name="Table Grid 7" w:semiHidden="1" w:unhideWhenUsed="1"/>
-    <w:lsdException w:name="Table Grid 8" w:semiHidden="1" w:unhideWhenUsed="1"/>
-    <w:lsdException w:name="Table List 1" w:semiHidden="1" w:unhideWhenUsed="1"/>
-    <w:lsdException w:name="Table List 2" w:semiHidden="1" w:unhideWhenUsed="1"/>
-    <w:lsdException w:name="Table List 3" w:semiHidden="1" w:unhideWhenUsed="1"/>
-    <w:lsdException w:name="Table List 4" w:semiHidden="1" w:unhideWhenUsed="1"/>
-    <w:lsdException w:name="Table List 5" w:semiHidden="1" w:unhideWhenUsed="1"/>
-    <w:lsdException w:name="Table List 6" w:semiHidden="1" w:unhideWhenUsed="1"/>
-    <w:lsdException w:name="Table List 7" w:semiHidden="1" w:unhideWhenUsed="1"/>
-    <w:lsdException w:name="Table List 8" w:semiHidden="1" w:unhideWhenUsed="1"/>
-    <w:lsdException w:name="Table 3D effects 1" w:semiHidden="1" w:unhideWhenUsed="1"/>
-    <w:lsdException w:name="Table 3D effects 2" w:semiHidden="1" w:unhideWhenUsed="1"/>
-    <w:lsdException w:name="Table 3D effects 3" w:semiHidden="1" w:unhideWhenUsed="1"/>
-    <w:lsdException w:name="Table Contemporary" w:semiHidden="1" w:unhideWhenUsed="1"/>
-    <w:lsdException w:name="Table Elegant" w:semiHidden="1" w:unhideWhenUsed="1"/>
-    <w:lsdException w:name="Table Professional" w:semiHidden="1" w:unhideWhenUsed="1"/>
-    <w:lsdException w:name="Table Subtle 1" w:semiHidden="1" w:unhideWhenUsed="1"/>
-    <w:lsdException w:name="Table Subtle 2" w:semiHidden="1" w:unhideWhenUsed="1"/>
-    <w:lsdException w:name="Table Web 1" w:semiHidden="1" w:unhideWhenUsed="1"/>
-    <w:lsdException w:name="Table Web 2" w:semiHidden="1" w:unhideWhenUsed="1"/>
-    <w:lsdException w:name="Table Web 3" w:semiHidden="1" w:unhideWhenUsed="1"/>
-    <w:lsdException w:name="Balloon Text" w:semiHidden="1" w:unhideWhenUsed="1"/>
-    <w:lsdException w:name="Table Grid" w:uiPriority="39"/>
-    <w:lsdException w:name="Table Theme" w:semiHidden="1" w:unhideWhenUsed="1"/>
-    <w:lsdException w:name="Placeholder Text" w:semiHidden="1"/>
-    <w:lsdException w:name="No Spacing" w:uiPriority="1" w:qFormat="1"/>
-    <w:lsdException w:name="Light Shading" w:uiPriority="60"/>
-    <w:lsdException w:name="Light List" w:uiPriority="61"/>
-    <w:lsdException w:name="Light Grid" w:uiPriority="62"/>
-    <w:lsdException w:name="Medium Shading 1" w:uiPriority="63"/>
-    <w:lsdException w:name="Medium Shading 2" w:uiPriority="64"/>
-    <w:lsdException w:name="Medium List 1" w:uiPriority="65"/>
-    <w:lsdException w:name="Medium List 2" w:uiPriority="66"/>
-    <w:lsdException w:name="Medium Grid 1" w:uiPriority="67"/>
-    <w:lsdException w:name="Medium Grid 2" w:uiPriority="68"/>
-    <w:lsdException w:name="Medium Grid 3" w:uiPriority="69"/>
-    <w:lsdException w:name="Dark List" w:uiPriority="70"/>
-    <w:lsdException w:name="Colorful Shading" w:uiPriority="71"/>
-    <w:lsdException w:name="Colorful List" w:uiPriority="72"/>
-    <w:lsdException w:name="Colorful Grid" w:uiPriority="73"/>
-    <w:lsdException w:name="Light Shading Accent 1" w:uiPriority="60"/>
-    <w:lsdException w:name="Light List Accent 1" w:uiPriority="61"/>
-    <w:lsdException w:name="Light Grid Accent 1" w:uiPriority="62"/>
-    <w:lsdException w:name="Medium Shading 1 Accent 1" w:uiPriority="63"/>
-    <w:lsdException w:name="Medium Shading 2 Accent 1" w:uiPriority="64"/>
-    <w:lsdException w:name="Medium List 1 Accent 1" w:uiPriority="65"/>
-    <w:lsdException w:name="Revision" w:semiHidden="1"/>
-    <w:lsdException w:name="List Paragraph" w:uiPriority="34" w:qFormat="1"/>
-    <w:lsdException w:name="Quote" w:uiPriority="29" w:qFormat="1"/>
-    <w:lsdException w:name="Intense Quote" w:uiPriority="30" w:qFormat="1"/>
-    <w:lsdException w:name="Medium List 2 Accent 1" w:uiPriority="66"/>
-    <w:lsdException w:name="Medium Grid 1 Accent 1" w:uiPriority="67"/>
-    <w:lsdException w:name="Medium Grid 2 Accent 1" w:uiPriority="68"/>
-    <w:lsdException w:name="Medium Grid 3 Accent 1" w:uiPriority="69"/>
-    <w:lsdException w:name="Dark List Accent 1" w:uiPriority="70"/>
-    <w:lsdException w:name="Colorful Shading Accent 1" w:uiPriority="71"/>
-    <w:lsdException w:name="Colorful List Accent 1" w:uiPriority="72"/>
-    <w:lsdException w:name="Colorful Grid Accent 1" w:uiPriority="73"/>
-    <w:lsdException w:name="Light Shading Accent 2" w:uiPriority="60"/>
-    <w:lsdException w:name="Light List Accent 2" w:uiPriority="61"/>
-    <w:lsdException w:name="Light Grid Accent 2" w:uiPriority="62"/>
-    <w:lsdException w:name="Medium Shading 1 Accent 2" w:uiPriority="63"/>
-    <w:lsdException w:name="Medium Shading 2 Accent 2" w:uiPriority="64"/>
-    <w:lsdException w:name="Medium List 1 Accent 2" w:uiPriority="65"/>
-    <w:lsdException w:name="Medium List 2 Accent 2" w:uiPriority="66"/>
-    <w:lsdException w:name="Medium Grid 1 Accent 2" w:uiPriority="67"/>
-    <w:lsdException w:name="Medium Grid 2 Accent 2" w:uiPriority="68"/>
-    <w:lsdException w:name="Medium Grid 3 Accent 2" w:uiPriority="69"/>
-    <w:lsdException w:name="Dark List Accent 2" w:uiPriority="70"/>
-    <w:lsdException w:name="Colorful Shading Accent 2" w:uiPriority="71"/>
-    <w:lsdException w:name="Colorful List Accent 2" w:uiPriority="72"/>
-    <w:lsdException w:name="Colorful Grid Accent 2" w:uiPriority="73"/>
-    <w:lsdException w:name="Light Shading Accent 3" w:uiPriority="60"/>
-    <w:lsdException w:name="Light List Accent 3" w:uiPriority="61"/>
-    <w:lsdException w:name="Light Grid Accent 3" w:uiPriority="62"/>
-    <w:lsdException w:name="Medium Shading 1 Accent 3" w:uiPriority="63"/>
-    <w:lsdException w:name="Medium Shading 2 Accent 3" w:uiPriority="64"/>
-    <w:lsdException w:name="Medium List 1 Accent 3" w:uiPriority="65"/>
-    <w:lsdException w:name="Medium List 2 Accent 3" w:uiPriority="66"/>
-    <w:lsdException w:name="Medium Grid 1 Accent 3" w:uiPriority="67"/>
-    <w:lsdException w:name="Medium Grid 2 Accent 3" w:uiPriority="68"/>
-    <w:lsdException w:name="Medium Grid 3 Accent 3" w:uiPriority="69"/>
-    <w:lsdException w:name="Dark List Accent 3" w:uiPriority="70"/>
-    <w:lsdException w:name="Colorful Shading Accent 3" w:uiPriority="71"/>
-    <w:lsdException w:name="Colorful List Accent 3" w:uiPriority="72"/>
-    <w:lsdException w:name="Colorful Grid Accent 3" w:uiPriority="73"/>
-    <w:lsdException w:name="Light Shading Accent 4" w:uiPriority="60"/>
-    <w:lsdException w:name="Light List Accent 4" w:uiPriority="61"/>
-    <w:lsdException w:name="Light Grid Accent 4" w:uiPriority="62"/>
-    <w:lsdException w:name="Medium Shading 1 Accent 4" w:uiPriority="63"/>
-    <w:lsdException w:name="Medium Shading 2 Accent 4" w:uiPriority="64"/>
-    <w:lsdException w:name="Medium List 1 Accent 4" w:uiPriority="65"/>
-    <w:lsdException w:name="Medium List 2 Accent 4" w:uiPriority="66"/>
-    <w:lsdException w:name="Medium Grid 1 Accent 4" w:uiPriority="67"/>
-    <w:lsdException w:name="Medium Grid 2 Accent 4" w:uiPriority="68"/>
-    <w:lsdException w:name="Medium Grid 3 Accent 4" w:uiPriority="69"/>
-    <w:lsdException w:name="Dark List Accent 4" w:uiPriority="70"/>
-    <w:lsdException w:name="Colorful Shading Accent 4" w:uiPriority="71"/>
-    <w:lsdException w:name="Colorful List Accent 4" w:uiPriority="72"/>
-    <w:lsdException w:name="Colorful Grid Accent 4" w:uiPriority="73"/>
-    <w:lsdException w:name="Light Shading Accent 5" w:uiPriority="60"/>
-    <w:lsdException w:name="Light List Accent 5" w:uiPriority="61"/>
-    <w:lsdException w:name="Light Grid Accent 5" w:uiPriority="62"/>
-    <w:lsdException w:name="Medium Shading 1 Accent 5" w:uiPriority="63"/>
-    <w:lsdException w:name="Medium Shading 2 Accent 5" w:uiPriority="64"/>
-    <w:lsdException w:name="Medium List 1 Accent 5" w:uiPriority="65"/>
-    <w:lsdException w:name="Medium List 2 Accent 5" w:uiPriority="66"/>
-    <w:lsdException w:name="Medium Grid 1 Accent 5" w:uiPriority="67"/>
-    <w:lsdException w:name="Medium Grid 2 Accent 5" w:uiPriority="68"/>
-    <w:lsdException w:name="Medium Grid 3 Accent 5" w:uiPriority="69"/>
-    <w:lsdException w:name="Dark List Accent 5" w:uiPriority="70"/>
-    <w:lsdException w:name="Colorful Shading Accent 5" w:uiPriority="71"/>
-    <w:lsdException w:name="Colorful List Accent 5" w:uiPriority="72"/>
-    <w:lsdException w:name="Colorful Grid Accent 5" w:uiPriority="73"/>
-    <w:lsdException w:name="Light Shading Accent 6" w:uiPriority="60"/>
-    <w:lsdException w:name="Light List Accent 6" w:uiPriority="61"/>
-    <w:lsdException w:name="Light Grid Accent 6" w:uiPriority="62"/>
-    <w:lsdException w:name="Medium Shading 1 Accent 6" w:uiPriority="63"/>
-    <w:lsdException w:name="Medium Shading 2 Accent 6" w:uiPriority="64"/>
-    <w:lsdException w:name="Medium List 1 Accent 6" w:uiPriority="65"/>
-    <w:lsdException w:name="Medium List 2 Accent 6" w:uiPriority="66"/>
-    <w:lsdException w:name="Medium Grid 1 Accent 6" w:uiPriority="67"/>
-    <w:lsdException w:name="Medium Grid 2 Accent 6" w:uiPriority="68"/>
-    <w:lsdException w:name="Medium Grid 3 Accent 6" w:uiPriority="69"/>
-    <w:lsdException w:name="Dark List Accent 6" w:uiPriority="70"/>
-    <w:lsdException w:name="Colorful Shading Accent 6" w:uiPriority="71"/>
-    <w:lsdException w:name="Colorful List Accent 6" w:uiPriority="72"/>
-    <w:lsdException w:name="Colorful Grid Accent 6" w:uiPriority="73"/>
-    <w:lsdException w:name="Subtle Emphasis" w:uiPriority="19" w:qFormat="1"/>
-    <w:lsdException w:name="Intense Emphasis" w:uiPriority="21" w:qFormat="1"/>
-    <w:lsdException w:name="Subtle Reference" w:uiPriority="31" w:qFormat="1"/>
-    <w:lsdException w:name="Intense Reference" w:uiPriority="32" w:qFormat="1"/>
-    <w:lsdException w:name="Book Title" w:uiPriority="33" w:qFormat="1"/>
-    <w:lsdException w:name="Bibliography" w:semiHidden="1" w:uiPriority="37" w:unhideWhenUsed="1"/>
-    <w:lsdException w:name="TOC Heading" w:semiHidden="1" w:uiPriority="39" w:unhideWhenUsed="1" w:qFormat="1"/>
-    <w:lsdException w:name="Plain Table 1" w:uiPriority="41"/>
-    <w:lsdException w:name="Plain Table 2" w:uiPriority="42"/>
-    <w:lsdException w:name="Plain Table 3" w:uiPriority="43"/>
-    <w:lsdException w:name="Plain Table 4" w:uiPriority="44"/>
-    <w:lsdException w:name="Plain Table 5" w:uiPriority="45"/>
-    <w:lsdException w:name="Grid Table Light" w:uiPriority="40"/>
-    <w:lsdException w:name="Grid Table 1 Light" w:uiPriority="46"/>
-    <w:lsdException w:name="Grid Table 2" w:uiPriority="47"/>
-    <w:lsdException w:name="Grid Table 3" w:uiPriority="48"/>
-    <w:lsdException w:name="Grid Table 4" w:uiPriority="49"/>
-    <w:lsdException w:name="Grid Table 5 Dark" w:uiPriority="50"/>
-    <w:lsdException w:name="Grid Table 6 Colorful" w:uiPriority="51"/>
-    <w:lsdException w:name="Grid Table 7 Colorful" w:uiPriority="52"/>
-    <w:lsdException w:name="Grid Table 1 Light Accent 1" w:uiPriority="46"/>
-    <w:lsdException w:name="Grid Table 2 Accent 1" w:uiPriority="47"/>
-    <w:lsdException w:name="Grid Table 3 Accent 1" w:uiPriority="48"/>
-    <w:lsdException w:name="Grid Table 4 Accent 1" w:uiPriority="49"/>
-    <w:lsdException w:name="Grid Table 5 Dark Accent 1" w:uiPriority="50"/>
-    <w:lsdException w:name="Grid Table 6 Colorful Accent 1" w:uiPriority="51"/>
-    <w:lsdException w:name="Grid Table 7 Colorful Accent 1" w:uiPriority="52"/>
-    <w:lsdException w:name="Grid Table 1 Light Accent 2" w:uiPriority="46"/>
-    <w:lsdException w:name="Grid Table 2 Accent 2" w:uiPriority="47"/>
-    <w:lsdException w:name="Grid Table 3 Accent 2" w:uiPriority="48"/>
-    <w:lsdException w:name="Grid Table 4 Accent 2" w:uiPriority="49"/>
-    <w:lsdException w:name="Grid Table 5 Dark Accent 2" w:uiPriority="50"/>
-    <w:lsdException w:name="Grid Table 6 Colorful Accent 2" w:uiPriority="51"/>
-    <w:lsdException w:name="Grid Table 7 Colorful Accent 2" w:uiPriority="52"/>
-    <w:lsdException w:name="Grid Table 1 Light Accent 3" w:uiPriority="46"/>
-    <w:lsdException w:name="Grid Table 2 Accent 3" w:uiPriority="47"/>
-    <w:lsdException w:name="Grid Table 3 Accent 3" w:uiPriority="48"/>
-    <w:lsdException w:name="Grid Table 4 Accent 3" w:uiPriority="49"/>
-    <w:lsdException w:name="Grid Table 5 Dark Accent 3" w:uiPriority="50"/>
-    <w:lsdException w:name="Grid Table 6 Colorful Accent 3" w:uiPriority="51"/>
-    <w:lsdException w:name="Grid Table 7 Colorful Accent 3" w:uiPriority="52"/>
-    <w:lsdException w:name="Grid Table 1 Light Accent 4" w:uiPriority="46"/>
-    <w:lsdException w:name="Grid Table 2 Accent 4" w:uiPriority="47"/>
-    <w:lsdException w:name="Grid Table 3 Accent 4" w:uiPriority="48"/>
-    <w:lsdException w:name="Grid Table 4 Accent 4" w:uiPriority="49"/>
-    <w:lsdException w:name="Grid Table 5 Dark Accent 4" w:uiPriority="50"/>
-    <w:lsdException w:name="Grid Table 6 Colorful Accent 4" w:uiPriority="51"/>
-    <w:lsdException w:name="Grid Table 7 Colorful Accent 4" w:uiPriority="52"/>
-    <w:lsdException w:name="Grid Table 1 Light Accent 5" w:uiPriority="46"/>
-    <w:lsdException w:name="Grid Table 2 Accent 5" w:uiPriority="47"/>
-    <w:lsdException w:name="Grid Table 3 Accent 5" w:uiPriority="48"/>
-    <w:lsdException w:name="Grid Table 4 Accent 5" w:uiPriority="49"/>
-    <w:lsdException w:name="Grid Table 5 Dark Accent 5" w:uiPriority="50"/>
-    <w:lsdException w:name="Grid Table 6 Colorful Accent 5" w:uiPriority="51"/>
-    <w:lsdException w:name="Grid Table 7 Colorful Accent 5" w:uiPriority="52"/>
-    <w:lsdException w:name="Grid Table 1 Light Accent 6" w:uiPriority="46"/>
-    <w:lsdException w:name="Grid Table 2 Accent 6" w:uiPriority="47"/>
-    <w:lsdException w:name="Grid Table 3 Accent 6" w:uiPriority="48"/>
-    <w:lsdException w:name="Grid Table 4 Accent 6" w:uiPriority="49"/>
-    <w:lsdException w:name="Grid Table 5 Dark Accent 6" w:uiPriority="50"/>
-    <w:lsdException w:name="Grid Table 6 Colorful Accent 6" w:uiPriority="51"/>
-    <w:lsdException w:name="Grid Table 7 Colorful Accent 6" w:uiPriority="52"/>
-    <w:lsdException w:name="List Table 1 Light" w:uiPriority="46"/>
-    <w:lsdException w:name="List Table 2" w:uiPriority="47"/>
-    <w:lsdException w:name="List Table 3" w:uiPriority="48"/>
-    <w:lsdException w:name="List Table 4" w:uiPriority="49"/>
-    <w:lsdException w:name="List Table 5 Dark" w:uiPriority="50"/>
-    <w:lsdException w:name="List Table 6 Colorful" w:uiPriority="51"/>
-    <w:lsdException w:name="List Table 7 Colorful" w:uiPriority="52"/>
-    <w:lsdException w:name="List Table 1 Light Accent 1" w:uiPriority="46"/>
-    <w:lsdException w:name="List Table 2 Accent 1" w:uiPriority="47"/>
-    <w:lsdException w:name="List Table 3 Accent 1" w:uiPriority="48"/>
-    <w:lsdException w:name="List Table 4 Accent 1" w:uiPriority="49"/>
-    <w:lsdException w:name="List Table 5 Dark Accent 1" w:uiPriority="50"/>
-    <w:lsdException w:name="List Table 6 Colorful Accent 1" w:uiPriority="51"/>
-    <w:lsdException w:name="List Table 7 Colorful Accent 1" w:uiPriority="52"/>
-    <w:lsdException w:name="List Table 1 Light Accent 2" w:uiPriority="46"/>
-    <w:lsdException w:name="List Table 2 Accent 2" w:uiPriority="47"/>
-    <w:lsdException w:name="List Table 3 Accent 2" w:uiPriority="48"/>
-    <w:lsdException w:name="List Table 4 Accent 2" w:uiPriority="49"/>
-    <w:lsdException w:name="List Table 5 Dark Accent 2" w:uiPriority="50"/>
-    <w:lsdException w:name="List Table 6 Colorful Accent 2" w:uiPriority="51"/>
-    <w:lsdException w:name="List Table 7 Colorful Accent 2" w:uiPriority="52"/>
-    <w:lsdException w:name="List Table 1 Light Accent 3" w:uiPriority="46"/>
-    <w:lsdException w:name="List Table 2 Accent 3" w:uiPriority="47"/>
-    <w:lsdException w:name="List Table 3 Accent 3" w:uiPriority="48"/>
-    <w:lsdException w:name="List Table 4 Accent 3" w:uiPriority="49"/>
-    <w:lsdException w:name="List Table 5 Dark Accent 3" w:uiPriority="50"/>
-    <w:lsdException w:name="List Table 6 Colorful Accent 3" w:uiPriority="51"/>
-    <w:lsdException w:name="List Table 7 Colorful Accent 3" w:uiPriority="52"/>
-    <w:lsdException w:name="List Table 1 Light Accent 4" w:uiPriority="46"/>
-    <w:lsdException w:name="List Table 2 Accent 4" w:uiPriority="47"/>
-    <w:lsdException w:name="List Table 3 Accent 4" w:uiPriority="48"/>
-    <w:lsdException w:name="List Table 4 Accent 4" w:uiPriority="49"/>
-    <w:lsdException w:name="List Table 5 Dark Accent 4" w:uiPriority="50"/>
-    <w:lsdException w:name="List Table 6 Colorful Accent 4" w:uiPriority="51"/>
-    <w:lsdException w:name="List Table 7 Colorful Accent 4" w:uiPriority="52"/>
-    <w:lsdException w:name="List Table 1 Light Accent 5" w:uiPriority="46"/>
-    <w:lsdException w:name="List Table 2 Accent 5" w:uiPriority="47"/>
-    <w:lsdException w:name="List Table 3 Accent 5" w:uiPriority="48"/>
-    <w:lsdException w:name="List Table 4 Accent 5" w:uiPriority="49"/>
-    <w:lsdException w:name="List Table 5 Dark Accent 5" w:uiPriority="50"/>
-    <w:lsdException w:name="List Table 6 Colorful Accent 5" w:uiPriority="51"/>
-    <w:lsdException w:name="List Table 7 Colorful Accent 5" w:uiPriority="52"/>
-    <w:lsdException w:name="List Table 1 Light Accent 6" w:uiPriority="46"/>
-    <w:lsdException w:name="List Table 2 Accent 6" w:uiPriority="47"/>
-    <w:lsdException w:name="List Table 3 Accent 6" w:uiPriority="48"/>
-    <w:lsdException w:name="List Table 4 Accent 6" w:uiPriority="49"/>
-    <w:lsdException w:name="List Table 5 Dark Accent 6" w:uiPriority="50"/>
-    <w:lsdException w:name="List Table 6 Colorful Accent 6" w:uiPriority="51"/>
-    <w:lsdException w:name="List Table 7 Colorful Accent 6" w:uiPriority="52"/>
-  </w:latentStyles>
-  <w:style w:type="paragraph" w:default="1" w:styleId="Normal">
-    <w:name w:val="Normal"/>
-    <w:qFormat/>
-  </w:style>
-  <w:style w:type="character" w:default="1" w:styleId="DefaultParagraphFont">
-    <w:name w:val="Default Paragraph Font"/>
-    <w:uiPriority w:val="1"/>
-    <w:semiHidden/>
-    <w:unhideWhenUsed/>
-  </w:style>
-  <w:style w:type="table" w:default="1" w:styleId="TableNormal">
-    <w:name w:val="Normal Table"/>
-    <w:uiPriority w:val="99"/>
-    <w:semiHidden/>
-    <w:unhideWhenUsed/>
-    <w:tblPr>
-      <w:tblInd w:w="0" w:type="dxa"/>
-      <w:tblCellMar>
-        <w:top w:w="0" w:type="dxa"/>
-        <w:left w:w="108" w:type="dxa"/>
-        <w:bottom w:w="0" w:type="dxa"/>
-        <w:right w:w="108" w:type="dxa"/>
-      </w:tblCellMar>
-    </w:tblPr>
-  </w:style>
-  <w:style w:type="numbering" w:default="1" w:styleId="NoList">
-    <w:name w:val="No List"/>
-    <w:uiPriority w:val="99"/>
-    <w:semiHidden/>
-    <w:unhideWhenUsed/>
-  </w:style>
-  <w:style w:type="paragraph" w:customStyle="1" w:styleId="DD25A0DD83F346D580D3E92876E57898">
-    <w:name w:val="DD25A0DD83F346D580D3E92876E57898"/>
-    <w:rsid w:val="001B58A5"/>
-  </w:style>
-  <w:style w:type="paragraph" w:customStyle="1" w:styleId="BDBB485C45D64B459112B11D65646704">
-    <w:name w:val="BDBB485C45D64B459112B11D65646704"/>
-    <w:rsid w:val="001B58A5"/>
-  </w:style>
-  <w:style w:type="paragraph" w:customStyle="1" w:styleId="0E6038523CE74F45B6C7407BBB73B698">
-    <w:name w:val="0E6038523CE74F45B6C7407BBB73B698"/>
-    <w:rsid w:val="001B58A5"/>
-  </w:style>
-  <w:style w:type="paragraph" w:customStyle="1" w:styleId="8FB2EEED0E694703ACB2DC6A86DFCA9A">
-    <w:name w:val="8FB2EEED0E694703ACB2DC6A86DFCA9A"/>
-    <w:rsid w:val="001B58A5"/>
-  </w:style>
-</w:styles>
-</file>
-
-<file path=word/glossary/webSettings.xml><?xml version="1.0" encoding="utf-8"?>
-<w:webSettings xmlns:mc="http://schemas.openxmlformats.org/markup-compatibility/2006" xmlns:r="http://schemas.openxmlformats.org/officeDocument/2006/relationships" xmlns:w="http://schemas.openxmlformats.org/wordprocessingml/2006/main" xmlns:w14="http://schemas.microsoft.com/office/word/2010/wordml" xmlns:w15="http://schemas.microsoft.com/office/word/2012/wordml" mc:Ignorable="w14 w15">
-  <w:optimizeForBrowser/>
-  <w:allowPNG/>
-</w:webSettings>
-</file>
-
 <file path=word/theme/theme1.xml><?xml version="1.0" encoding="utf-8"?>
 <a:theme xmlns:a="http://schemas.openxmlformats.org/drawingml/2006/main" name="Office Theme">
   <a:themeElements>
@@ -9843,7 +9117,7 @@
 </file>
 
 <file path=customXml/itemProps1.xml><?xml version="1.0" encoding="utf-8"?>
-<ds:datastoreItem xmlns:ds="http://schemas.openxmlformats.org/officeDocument/2006/customXml" ds:itemID="{E9C77038-E6F9-4015-A13E-E90DFE4AA392}">
+<ds:datastoreItem xmlns:ds="http://schemas.openxmlformats.org/officeDocument/2006/customXml" ds:itemID="{EBA44700-EE2F-4405-A15F-91EA956EB28E}">
   <ds:schemaRefs>
     <ds:schemaRef ds:uri="http://schemas.openxmlformats.org/officeDocument/2006/bibliography"/>
   </ds:schemaRefs>

</xml_diff>